<commit_message>
added manual web app document by saikrishna
</commit_message>
<xml_diff>
--- a/WebApplication Deploy.docx
+++ b/WebApplication Deploy.docx
@@ -4,6 +4,7 @@
   <w:body>
     <w:p>
       <w:pPr>
+        <w:spacing w:line="240" w:lineRule="auto"/>
         <w:jc w:val="center"/>
         <w:rPr>
           <w:b/>
@@ -19,23 +20,45 @@
           <w:szCs w:val="24"/>
           <w:u w:val="single"/>
         </w:rPr>
-        <w:t>Manually Deploying  a Web Application in Test Server</w:t>
-      </w:r>
-    </w:p>
-    <w:p>
-      <w:pPr>
-        <w:rPr>
-          <w:sz w:val="24"/>
-          <w:szCs w:val="24"/>
-        </w:rPr>
-      </w:pPr>
-      <w:r>
-        <w:rPr>
-          <w:b/>
-          <w:sz w:val="24"/>
+        <w:t xml:space="preserve">Manually </w:t>
+      </w:r>
+      <w:proofErr w:type="gramStart"/>
+      <w:r>
+        <w:rPr>
+          <w:b/>
+          <w:sz w:val="40"/>
           <w:szCs w:val="24"/>
           <w:u w:val="single"/>
         </w:rPr>
+        <w:t>Deploying  a</w:t>
+      </w:r>
+      <w:proofErr w:type="gramEnd"/>
+      <w:r>
+        <w:rPr>
+          <w:b/>
+          <w:sz w:val="40"/>
+          <w:szCs w:val="24"/>
+          <w:u w:val="single"/>
+        </w:rPr>
+        <w:t xml:space="preserve"> Web Application in Test Server</w:t>
+      </w:r>
+    </w:p>
+    <w:p>
+      <w:pPr>
+        <w:spacing w:line="240" w:lineRule="auto"/>
+        <w:rPr>
+          <w:sz w:val="24"/>
+          <w:szCs w:val="24"/>
+        </w:rPr>
+      </w:pPr>
+      <w:proofErr w:type="gramStart"/>
+      <w:r>
+        <w:rPr>
+          <w:b/>
+          <w:sz w:val="24"/>
+          <w:szCs w:val="24"/>
+          <w:u w:val="single"/>
+        </w:rPr>
         <w:t>Prerequisites</w:t>
       </w:r>
       <w:r>
@@ -45,7 +68,17 @@
           <w:szCs w:val="24"/>
           <w:u w:val="single"/>
         </w:rPr>
-        <w:t xml:space="preserve"> :  </w:t>
+        <w:t xml:space="preserve"> :</w:t>
+      </w:r>
+      <w:proofErr w:type="gramEnd"/>
+      <w:r>
+        <w:rPr>
+          <w:b/>
+          <w:sz w:val="24"/>
+          <w:szCs w:val="24"/>
+          <w:u w:val="single"/>
+        </w:rPr>
+        <w:t xml:space="preserve">  </w:t>
       </w:r>
       <w:r>
         <w:rPr>
@@ -54,11 +87,10 @@
         </w:rPr>
         <w:t>tomcat, Java</w:t>
       </w:r>
-      <w:bookmarkStart w:id="0" w:name="_GoBack"/>
-      <w:bookmarkEnd w:id="0"/>
-    </w:p>
-    <w:p>
-      <w:pPr>
+    </w:p>
+    <w:p>
+      <w:pPr>
+        <w:spacing w:line="240" w:lineRule="auto"/>
         <w:rPr>
           <w:sz w:val="24"/>
           <w:szCs w:val="24"/>
@@ -74,12 +106,13 @@
     </w:p>
     <w:p>
       <w:pPr>
-        <w:rPr>
-          <w:sz w:val="24"/>
-          <w:szCs w:val="24"/>
-        </w:rPr>
-      </w:pPr>
-      <w:hyperlink r:id="rId4" w:history="1">
+        <w:spacing w:line="240" w:lineRule="auto"/>
+        <w:rPr>
+          <w:sz w:val="24"/>
+          <w:szCs w:val="24"/>
+        </w:rPr>
+      </w:pPr>
+      <w:hyperlink r:id="rId5" w:history="1">
         <w:r>
           <w:rPr>
             <w:rStyle w:val="Hyperlink"/>
@@ -92,6 +125,7 @@
     </w:p>
     <w:p>
       <w:pPr>
+        <w:spacing w:line="240" w:lineRule="auto"/>
         <w:rPr>
           <w:sz w:val="24"/>
           <w:szCs w:val="24"/>
@@ -107,12 +141,13 @@
     </w:p>
     <w:p>
       <w:pPr>
-        <w:rPr>
-          <w:sz w:val="24"/>
-          <w:szCs w:val="24"/>
-        </w:rPr>
-      </w:pPr>
-      <w:hyperlink r:id="rId5" w:history="1">
+        <w:spacing w:line="240" w:lineRule="auto"/>
+        <w:rPr>
+          <w:sz w:val="24"/>
+          <w:szCs w:val="24"/>
+        </w:rPr>
+      </w:pPr>
+      <w:hyperlink r:id="rId6" w:history="1">
         <w:r>
           <w:rPr>
             <w:rStyle w:val="Hyperlink"/>
@@ -125,14 +160,16 @@
     </w:p>
     <w:p>
       <w:pPr>
-        <w:rPr>
-          <w:sz w:val="24"/>
-          <w:szCs w:val="24"/>
-        </w:rPr>
-      </w:pPr>
-    </w:p>
-    <w:p>
-      <w:pPr>
+        <w:spacing w:line="240" w:lineRule="auto"/>
+        <w:rPr>
+          <w:sz w:val="24"/>
+          <w:szCs w:val="24"/>
+        </w:rPr>
+      </w:pPr>
+    </w:p>
+    <w:p>
+      <w:pPr>
+        <w:spacing w:line="240" w:lineRule="auto"/>
         <w:rPr>
           <w:b/>
           <w:sz w:val="24"/>
@@ -150,21 +187,34 @@
     </w:p>
     <w:p>
       <w:pPr>
-        <w:rPr>
-          <w:sz w:val="24"/>
-          <w:szCs w:val="24"/>
-        </w:rPr>
-      </w:pPr>
-      <w:r>
-        <w:rPr>
-          <w:sz w:val="24"/>
-          <w:szCs w:val="24"/>
-        </w:rPr>
-        <w:t>wget http://apache.mirrors.hoobly.com/tomcat/tomcat-9/v9.0.0.M21/bin/apache-tomcat-9.0.0.M21.tar.gz</w:t>
-      </w:r>
-    </w:p>
-    <w:p>
-      <w:pPr>
+        <w:spacing w:line="240" w:lineRule="auto"/>
+        <w:rPr>
+          <w:sz w:val="24"/>
+          <w:szCs w:val="24"/>
+        </w:rPr>
+      </w:pPr>
+      <w:proofErr w:type="spellStart"/>
+      <w:proofErr w:type="gramStart"/>
+      <w:r>
+        <w:rPr>
+          <w:sz w:val="24"/>
+          <w:szCs w:val="24"/>
+        </w:rPr>
+        <w:t>wget</w:t>
+      </w:r>
+      <w:proofErr w:type="spellEnd"/>
+      <w:proofErr w:type="gramEnd"/>
+      <w:r>
+        <w:rPr>
+          <w:sz w:val="24"/>
+          <w:szCs w:val="24"/>
+        </w:rPr>
+        <w:t xml:space="preserve"> http://apache.mirrors.hoobly.com/tomcat/tomcat-9/v9.0.0.M21/bin/apache-tomcat-9.0.0.M21.tar.gz</w:t>
+      </w:r>
+    </w:p>
+    <w:p>
+      <w:pPr>
+        <w:spacing w:line="240" w:lineRule="auto"/>
         <w:rPr>
           <w:b/>
           <w:sz w:val="24"/>
@@ -182,19 +232,31 @@
     </w:p>
     <w:p>
       <w:pPr>
-        <w:rPr>
-          <w:sz w:val="24"/>
-          <w:szCs w:val="24"/>
-        </w:rPr>
-      </w:pPr>
-      <w:r>
-        <w:rPr>
-          <w:sz w:val="24"/>
-          <w:szCs w:val="24"/>
-        </w:rPr>
-        <w:t xml:space="preserve">wget </w:t>
-      </w:r>
-      <w:hyperlink r:id="rId6" w:history="1">
+        <w:spacing w:line="240" w:lineRule="auto"/>
+        <w:rPr>
+          <w:sz w:val="24"/>
+          <w:szCs w:val="24"/>
+        </w:rPr>
+      </w:pPr>
+      <w:proofErr w:type="spellStart"/>
+      <w:proofErr w:type="gramStart"/>
+      <w:r>
+        <w:rPr>
+          <w:sz w:val="24"/>
+          <w:szCs w:val="24"/>
+        </w:rPr>
+        <w:t>wget</w:t>
+      </w:r>
+      <w:proofErr w:type="spellEnd"/>
+      <w:proofErr w:type="gramEnd"/>
+      <w:r>
+        <w:rPr>
+          <w:sz w:val="24"/>
+          <w:szCs w:val="24"/>
+        </w:rPr>
+        <w:t xml:space="preserve"> </w:t>
+      </w:r>
+      <w:hyperlink r:id="rId7" w:history="1">
         <w:r>
           <w:rPr>
             <w:rStyle w:val="Hyperlink"/>
@@ -207,14 +269,16 @@
     </w:p>
     <w:p>
       <w:pPr>
-        <w:rPr>
-          <w:sz w:val="24"/>
-          <w:szCs w:val="24"/>
-        </w:rPr>
-      </w:pPr>
-    </w:p>
-    <w:p>
-      <w:pPr>
+        <w:spacing w:line="240" w:lineRule="auto"/>
+        <w:rPr>
+          <w:sz w:val="24"/>
+          <w:szCs w:val="24"/>
+        </w:rPr>
+      </w:pPr>
+    </w:p>
+    <w:p>
+      <w:pPr>
+        <w:spacing w:line="240" w:lineRule="auto"/>
         <w:rPr>
           <w:b/>
           <w:sz w:val="24"/>
@@ -250,7 +314,7 @@
           <w:tab w:val="left" w:pos="13740"/>
           <w:tab w:val="left" w:pos="14656"/>
         </w:tabs>
-        <w:spacing w:after="0" w:line="240" w:lineRule="atLeast"/>
+        <w:spacing w:after="0" w:line="240" w:lineRule="auto"/>
         <w:rPr>
           <w:rFonts w:ascii="Courier New" w:eastAsia="Times New Roman" w:hAnsi="Courier New" w:cs="Courier New"/>
           <w:sz w:val="24"/>
@@ -289,7 +353,7 @@
           <w:tab w:val="left" w:pos="13740"/>
           <w:tab w:val="left" w:pos="14656"/>
         </w:tabs>
-        <w:spacing w:after="0" w:line="240" w:lineRule="atLeast"/>
+        <w:spacing w:after="0" w:line="240" w:lineRule="auto"/>
         <w:rPr>
           <w:rFonts w:ascii="Courier New" w:eastAsia="Times New Roman" w:hAnsi="Courier New" w:cs="Courier New"/>
           <w:sz w:val="24"/>
@@ -307,6 +371,7 @@
     </w:p>
     <w:p>
       <w:pPr>
+        <w:spacing w:line="240" w:lineRule="auto"/>
         <w:rPr>
           <w:b/>
           <w:sz w:val="24"/>
@@ -342,7 +407,7 @@
           <w:tab w:val="left" w:pos="13740"/>
           <w:tab w:val="left" w:pos="14656"/>
         </w:tabs>
-        <w:spacing w:after="0" w:line="240" w:lineRule="atLeast"/>
+        <w:spacing w:after="0" w:line="240" w:lineRule="auto"/>
         <w:rPr>
           <w:rFonts w:ascii="Courier New" w:eastAsia="Times New Roman" w:hAnsi="Courier New" w:cs="Courier New"/>
           <w:sz w:val="24"/>
@@ -363,35 +428,191 @@
     </w:p>
     <w:p>
       <w:pPr>
-        <w:rPr>
-          <w:sz w:val="24"/>
-          <w:szCs w:val="24"/>
-        </w:rPr>
-      </w:pPr>
-    </w:p>
-    <w:p>
-      <w:pPr>
-        <w:rPr>
-          <w:sz w:val="24"/>
-          <w:szCs w:val="24"/>
-        </w:rPr>
-      </w:pPr>
-    </w:p>
-    <w:p>
-      <w:pPr>
-        <w:rPr>
-          <w:sz w:val="24"/>
-          <w:szCs w:val="24"/>
-        </w:rPr>
-      </w:pPr>
-    </w:p>
-    <w:p>
-      <w:pPr>
-        <w:rPr>
-          <w:sz w:val="24"/>
-          <w:szCs w:val="24"/>
-        </w:rPr>
-      </w:pPr>
+        <w:spacing w:line="240" w:lineRule="auto"/>
+        <w:rPr>
+          <w:sz w:val="24"/>
+          <w:szCs w:val="24"/>
+        </w:rPr>
+      </w:pPr>
+    </w:p>
+    <w:p>
+      <w:pPr>
+        <w:spacing w:line="240" w:lineRule="auto"/>
+        <w:rPr>
+          <w:b/>
+          <w:sz w:val="24"/>
+          <w:szCs w:val="24"/>
+        </w:rPr>
+      </w:pPr>
+      <w:r>
+        <w:rPr>
+          <w:b/>
+          <w:sz w:val="24"/>
+          <w:szCs w:val="24"/>
+        </w:rPr>
+        <w:t>To deploy the web application</w:t>
+      </w:r>
+    </w:p>
+    <w:p>
+      <w:pPr>
+        <w:pStyle w:val="ListParagraph"/>
+        <w:numPr>
+          <w:ilvl w:val="0"/>
+          <w:numId w:val="1"/>
+        </w:numPr>
+        <w:spacing w:line="240" w:lineRule="auto"/>
+        <w:rPr>
+          <w:b/>
+          <w:sz w:val="24"/>
+          <w:szCs w:val="24"/>
+        </w:rPr>
+      </w:pPr>
+      <w:r>
+        <w:rPr>
+          <w:sz w:val="24"/>
+          <w:szCs w:val="24"/>
+        </w:rPr>
+        <w:t xml:space="preserve">We have to copy the war file in </w:t>
+      </w:r>
+      <w:r>
+        <w:rPr>
+          <w:b/>
+          <w:sz w:val="24"/>
+          <w:szCs w:val="24"/>
+        </w:rPr>
+        <w:t>/opt/tomcat/</w:t>
+      </w:r>
+      <w:proofErr w:type="spellStart"/>
+      <w:r>
+        <w:rPr>
+          <w:b/>
+          <w:sz w:val="24"/>
+          <w:szCs w:val="24"/>
+        </w:rPr>
+        <w:t>webapps</w:t>
+      </w:r>
+      <w:proofErr w:type="spellEnd"/>
+      <w:r>
+        <w:rPr>
+          <w:b/>
+          <w:sz w:val="24"/>
+          <w:szCs w:val="24"/>
+        </w:rPr>
+        <w:t>/</w:t>
+      </w:r>
+      <w:proofErr w:type="spellStart"/>
+      <w:r>
+        <w:rPr>
+          <w:b/>
+          <w:sz w:val="24"/>
+          <w:szCs w:val="24"/>
+        </w:rPr>
+        <w:t>sample.war</w:t>
+      </w:r>
+      <w:proofErr w:type="spellEnd"/>
+      <w:r>
+        <w:rPr>
+          <w:b/>
+          <w:sz w:val="24"/>
+          <w:szCs w:val="24"/>
+        </w:rPr>
+        <w:t xml:space="preserve"> </w:t>
+      </w:r>
+    </w:p>
+    <w:p>
+      <w:pPr>
+        <w:pStyle w:val="ListParagraph"/>
+        <w:numPr>
+          <w:ilvl w:val="0"/>
+          <w:numId w:val="1"/>
+        </w:numPr>
+        <w:spacing w:line="240" w:lineRule="auto"/>
+        <w:rPr>
+          <w:sz w:val="24"/>
+          <w:szCs w:val="24"/>
+        </w:rPr>
+      </w:pPr>
+      <w:r>
+        <w:rPr>
+          <w:sz w:val="24"/>
+          <w:szCs w:val="24"/>
+        </w:rPr>
+        <w:t>Now restart tomcat by using above commands.</w:t>
+      </w:r>
+    </w:p>
+    <w:p>
+      <w:pPr>
+        <w:pStyle w:val="ListParagraph"/>
+        <w:numPr>
+          <w:ilvl w:val="0"/>
+          <w:numId w:val="1"/>
+        </w:numPr>
+        <w:spacing w:line="240" w:lineRule="auto"/>
+        <w:rPr>
+          <w:sz w:val="24"/>
+          <w:szCs w:val="24"/>
+        </w:rPr>
+      </w:pPr>
+      <w:r>
+        <w:rPr>
+          <w:sz w:val="24"/>
+          <w:szCs w:val="24"/>
+        </w:rPr>
+        <w:t xml:space="preserve">Search in website by </w:t>
+      </w:r>
+      <w:hyperlink r:id="rId8" w:history="1">
+        <w:r>
+          <w:rPr>
+            <w:rStyle w:val="Hyperlink"/>
+            <w:b/>
+            <w:sz w:val="24"/>
+            <w:szCs w:val="24"/>
+          </w:rPr>
+          <w:t>http://192.168.56.10:8080/sample/hello.jsp</w:t>
+        </w:r>
+      </w:hyperlink>
+    </w:p>
+    <w:p>
+      <w:pPr>
+        <w:spacing w:line="240" w:lineRule="auto"/>
+        <w:ind w:left="360"/>
+        <w:rPr>
+          <w:sz w:val="24"/>
+          <w:szCs w:val="24"/>
+        </w:rPr>
+      </w:pPr>
+      <w:r>
+        <w:rPr>
+          <w:sz w:val="24"/>
+          <w:szCs w:val="24"/>
+        </w:rPr>
+        <w:pict>
+          <v:shapetype id="_x0000_t75" coordsize="21600,21600" o:spt="75" o:preferrelative="t" path="m@4@5l@4@11@9@11@9@5xe" filled="f" stroked="f">
+            <v:stroke joinstyle="miter"/>
+            <v:formulas>
+              <v:f eqn="if lineDrawn pixelLineWidth 0"/>
+              <v:f eqn="sum @0 1 0"/>
+              <v:f eqn="sum 0 0 @1"/>
+              <v:f eqn="prod @2 1 2"/>
+              <v:f eqn="prod @3 21600 pixelWidth"/>
+              <v:f eqn="prod @3 21600 pixelHeight"/>
+              <v:f eqn="sum @0 0 1"/>
+              <v:f eqn="prod @6 1 2"/>
+              <v:f eqn="prod @7 21600 pixelWidth"/>
+              <v:f eqn="sum @8 21600 0"/>
+              <v:f eqn="prod @7 21600 pixelHeight"/>
+              <v:f eqn="sum @10 21600 0"/>
+            </v:formulas>
+            <v:path o:extrusionok="f" gradientshapeok="t" o:connecttype="rect"/>
+            <o:lock v:ext="edit" aspectratio="t"/>
+          </v:shapetype>
+          <v:shape id="_x0000_i1035" type="#_x0000_t75" style="width:383.35pt;height:90.65pt">
+            <v:imagedata r:id="rId9" o:title="1"/>
+          </v:shape>
+        </w:pict>
+      </w:r>
+      <w:bookmarkStart w:id="0" w:name="_GoBack"/>
+      <w:bookmarkEnd w:id="0"/>
     </w:p>
     <w:sectPr>
       <w:pgSz w:w="12240" w:h="15840"/>
@@ -401,6 +622,127 @@
     </w:sectPr>
   </w:body>
 </w:document>
+</file>
+
+<file path=word/numbering.xml><?xml version="1.0" encoding="utf-8"?>
+<w:numbering xmlns:wpc="http://schemas.microsoft.com/office/word/2010/wordprocessingCanvas" xmlns:cx="http://schemas.microsoft.com/office/drawing/2014/chartex" xmlns:cx1="http://schemas.microsoft.com/office/drawing/2015/9/8/chartex" xmlns:mc="http://schemas.openxmlformats.org/markup-compatibility/2006" xmlns:o="urn:schemas-microsoft-com:office:office" xmlns:r="http://schemas.openxmlformats.org/officeDocument/2006/relationships" xmlns:m="http://schemas.openxmlformats.org/officeDocument/2006/math" xmlns:v="urn:schemas-microsoft-com:vml" xmlns:wp14="http://schemas.microsoft.com/office/word/2010/wordprocessingDrawing" xmlns:wp="http://schemas.openxmlformats.org/drawingml/2006/wordprocessingDrawing" xmlns:w10="urn:schemas-microsoft-com:office:word" xmlns:w="http://schemas.openxmlformats.org/wordprocessingml/2006/main" xmlns:w14="http://schemas.microsoft.com/office/word/2010/wordml" xmlns:w15="http://schemas.microsoft.com/office/word/2012/wordml" xmlns:w16se="http://schemas.microsoft.com/office/word/2015/wordml/symex" xmlns:wpg="http://schemas.microsoft.com/office/word/2010/wordprocessingGroup" xmlns:wpi="http://schemas.microsoft.com/office/word/2010/wordprocessingInk" xmlns:wne="http://schemas.microsoft.com/office/word/2006/wordml" xmlns:wps="http://schemas.microsoft.com/office/word/2010/wordprocessingShape" mc:Ignorable="w14 w15 w16se wp14">
+  <w:abstractNum w:abstractNumId="0" w15:restartNumberingAfterBreak="0">
+    <w:nsid w:val="7A6B3145"/>
+    <w:multiLevelType w:val="hybridMultilevel"/>
+    <w:tmpl w:val="57944438"/>
+    <w:lvl w:ilvl="0" w:tplc="08090001">
+      <w:start w:val="1"/>
+      <w:numFmt w:val="bullet"/>
+      <w:lvlText w:val=""/>
+      <w:lvlJc w:val="left"/>
+      <w:pPr>
+        <w:ind w:left="720" w:hanging="360"/>
+      </w:pPr>
+      <w:rPr>
+        <w:rFonts w:ascii="Symbol" w:hAnsi="Symbol" w:hint="default"/>
+      </w:rPr>
+    </w:lvl>
+    <w:lvl w:ilvl="1" w:tplc="08090003" w:tentative="1">
+      <w:start w:val="1"/>
+      <w:numFmt w:val="bullet"/>
+      <w:lvlText w:val="o"/>
+      <w:lvlJc w:val="left"/>
+      <w:pPr>
+        <w:ind w:left="1440" w:hanging="360"/>
+      </w:pPr>
+      <w:rPr>
+        <w:rFonts w:ascii="Courier New" w:hAnsi="Courier New" w:cs="Courier New" w:hint="default"/>
+      </w:rPr>
+    </w:lvl>
+    <w:lvl w:ilvl="2" w:tplc="08090005" w:tentative="1">
+      <w:start w:val="1"/>
+      <w:numFmt w:val="bullet"/>
+      <w:lvlText w:val=""/>
+      <w:lvlJc w:val="left"/>
+      <w:pPr>
+        <w:ind w:left="2160" w:hanging="360"/>
+      </w:pPr>
+      <w:rPr>
+        <w:rFonts w:ascii="Wingdings" w:hAnsi="Wingdings" w:hint="default"/>
+      </w:rPr>
+    </w:lvl>
+    <w:lvl w:ilvl="3" w:tplc="08090001" w:tentative="1">
+      <w:start w:val="1"/>
+      <w:numFmt w:val="bullet"/>
+      <w:lvlText w:val=""/>
+      <w:lvlJc w:val="left"/>
+      <w:pPr>
+        <w:ind w:left="2880" w:hanging="360"/>
+      </w:pPr>
+      <w:rPr>
+        <w:rFonts w:ascii="Symbol" w:hAnsi="Symbol" w:hint="default"/>
+      </w:rPr>
+    </w:lvl>
+    <w:lvl w:ilvl="4" w:tplc="08090003" w:tentative="1">
+      <w:start w:val="1"/>
+      <w:numFmt w:val="bullet"/>
+      <w:lvlText w:val="o"/>
+      <w:lvlJc w:val="left"/>
+      <w:pPr>
+        <w:ind w:left="3600" w:hanging="360"/>
+      </w:pPr>
+      <w:rPr>
+        <w:rFonts w:ascii="Courier New" w:hAnsi="Courier New" w:cs="Courier New" w:hint="default"/>
+      </w:rPr>
+    </w:lvl>
+    <w:lvl w:ilvl="5" w:tplc="08090005" w:tentative="1">
+      <w:start w:val="1"/>
+      <w:numFmt w:val="bullet"/>
+      <w:lvlText w:val=""/>
+      <w:lvlJc w:val="left"/>
+      <w:pPr>
+        <w:ind w:left="4320" w:hanging="360"/>
+      </w:pPr>
+      <w:rPr>
+        <w:rFonts w:ascii="Wingdings" w:hAnsi="Wingdings" w:hint="default"/>
+      </w:rPr>
+    </w:lvl>
+    <w:lvl w:ilvl="6" w:tplc="08090001" w:tentative="1">
+      <w:start w:val="1"/>
+      <w:numFmt w:val="bullet"/>
+      <w:lvlText w:val=""/>
+      <w:lvlJc w:val="left"/>
+      <w:pPr>
+        <w:ind w:left="5040" w:hanging="360"/>
+      </w:pPr>
+      <w:rPr>
+        <w:rFonts w:ascii="Symbol" w:hAnsi="Symbol" w:hint="default"/>
+      </w:rPr>
+    </w:lvl>
+    <w:lvl w:ilvl="7" w:tplc="08090003" w:tentative="1">
+      <w:start w:val="1"/>
+      <w:numFmt w:val="bullet"/>
+      <w:lvlText w:val="o"/>
+      <w:lvlJc w:val="left"/>
+      <w:pPr>
+        <w:ind w:left="5760" w:hanging="360"/>
+      </w:pPr>
+      <w:rPr>
+        <w:rFonts w:ascii="Courier New" w:hAnsi="Courier New" w:cs="Courier New" w:hint="default"/>
+      </w:rPr>
+    </w:lvl>
+    <w:lvl w:ilvl="8" w:tplc="08090005" w:tentative="1">
+      <w:start w:val="1"/>
+      <w:numFmt w:val="bullet"/>
+      <w:lvlText w:val=""/>
+      <w:lvlJc w:val="left"/>
+      <w:pPr>
+        <w:ind w:left="6480" w:hanging="360"/>
+      </w:pPr>
+      <w:rPr>
+        <w:rFonts w:ascii="Wingdings" w:hAnsi="Wingdings" w:hint="default"/>
+      </w:rPr>
+    </w:lvl>
+  </w:abstractNum>
+  <w:num w:numId="1">
+    <w:abstractNumId w:val="0"/>
+  </w:num>
+</w:numbering>
 </file>
 
 <file path=word/styles.xml><?xml version="1.0" encoding="utf-8"?>
@@ -898,6 +1240,17 @@
       <w:szCs w:val="20"/>
     </w:rPr>
   </w:style>
+  <w:style w:type="paragraph" w:styleId="ListParagraph">
+    <w:name w:val="List Paragraph"/>
+    <w:basedOn w:val="Normal"/>
+    <w:uiPriority w:val="34"/>
+    <w:qFormat/>
+    <w:rsid w:val="00516FBE"/>
+    <w:pPr>
+      <w:ind w:left="720"/>
+      <w:contextualSpacing/>
+    </w:pPr>
+  </w:style>
 </w:styles>
 </file>
 

</xml_diff>

<commit_message>
added manual deployment of web app doc by saikrishna
</commit_message>
<xml_diff>
--- a/WebApplication Deploy.docx
+++ b/WebApplication Deploy.docx
@@ -51,7 +51,6 @@
           <w:szCs w:val="24"/>
         </w:rPr>
       </w:pPr>
-      <w:proofErr w:type="gramStart"/>
       <w:r>
         <w:rPr>
           <w:b/>
@@ -68,9 +67,8 @@
           <w:szCs w:val="24"/>
           <w:u w:val="single"/>
         </w:rPr>
-        <w:t xml:space="preserve"> :</w:t>
-      </w:r>
-      <w:proofErr w:type="gramEnd"/>
+        <w:t>:</w:t>
+      </w:r>
       <w:r>
         <w:rPr>
           <w:b/>
@@ -162,27 +160,34 @@
       <w:pPr>
         <w:spacing w:line="240" w:lineRule="auto"/>
         <w:rPr>
-          <w:sz w:val="24"/>
-          <w:szCs w:val="24"/>
-        </w:rPr>
-      </w:pPr>
-    </w:p>
-    <w:p>
-      <w:pPr>
-        <w:spacing w:line="240" w:lineRule="auto"/>
-        <w:rPr>
-          <w:b/>
-          <w:sz w:val="24"/>
-          <w:szCs w:val="24"/>
-        </w:rPr>
-      </w:pPr>
-      <w:r>
-        <w:rPr>
-          <w:b/>
-          <w:sz w:val="24"/>
-          <w:szCs w:val="24"/>
-        </w:rPr>
-        <w:t>Install Tomcat</w:t>
+          <w:b/>
+          <w:sz w:val="24"/>
+          <w:szCs w:val="24"/>
+        </w:rPr>
+      </w:pPr>
+      <w:r>
+        <w:rPr>
+          <w:b/>
+          <w:sz w:val="24"/>
+          <w:szCs w:val="24"/>
+        </w:rPr>
+        <w:t>Download</w:t>
+      </w:r>
+      <w:r>
+        <w:rPr>
+          <w:b/>
+          <w:sz w:val="24"/>
+          <w:szCs w:val="24"/>
+        </w:rPr>
+        <w:t xml:space="preserve"> Tomcat</w:t>
+      </w:r>
+      <w:r>
+        <w:rPr>
+          <w:b/>
+          <w:sz w:val="24"/>
+          <w:szCs w:val="24"/>
+        </w:rPr>
+        <w:t xml:space="preserve"> here</w:t>
       </w:r>
     </w:p>
     <w:p>
@@ -227,17 +232,82 @@
           <w:sz w:val="24"/>
           <w:szCs w:val="24"/>
         </w:rPr>
-        <w:t>Install Java</w:t>
-      </w:r>
-    </w:p>
-    <w:p>
-      <w:pPr>
-        <w:spacing w:line="240" w:lineRule="auto"/>
-        <w:rPr>
-          <w:sz w:val="24"/>
-          <w:szCs w:val="24"/>
-        </w:rPr>
-      </w:pPr>
+        <w:t>Download</w:t>
+      </w:r>
+      <w:r>
+        <w:rPr>
+          <w:b/>
+          <w:sz w:val="24"/>
+          <w:szCs w:val="24"/>
+        </w:rPr>
+        <w:t xml:space="preserve"> Java</w:t>
+      </w:r>
+      <w:r>
+        <w:rPr>
+          <w:b/>
+          <w:sz w:val="24"/>
+          <w:szCs w:val="24"/>
+        </w:rPr>
+        <w:t xml:space="preserve"> from here</w:t>
+      </w:r>
+    </w:p>
+    <w:p>
+      <w:pPr>
+        <w:spacing w:line="240" w:lineRule="auto"/>
+        <w:rPr>
+          <w:sz w:val="24"/>
+          <w:szCs w:val="24"/>
+        </w:rPr>
+      </w:pPr>
+      <w:hyperlink r:id="rId7" w:history="1">
+        <w:r>
+          <w:rPr>
+            <w:rStyle w:val="Hyperlink"/>
+            <w:sz w:val="24"/>
+            <w:szCs w:val="24"/>
+          </w:rPr>
+          <w:t>https://tecadmin.net/install-java-8-on-centos-rhel-and-fedora/#</w:t>
+        </w:r>
+      </w:hyperlink>
+      <w:r>
+        <w:rPr>
+          <w:sz w:val="24"/>
+          <w:szCs w:val="24"/>
+        </w:rPr>
+        <w:t xml:space="preserve"> </w:t>
+      </w:r>
+      <w:r>
+        <w:rPr>
+          <w:sz w:val="24"/>
+          <w:szCs w:val="24"/>
+        </w:rPr>
+        <w:tab/>
+      </w:r>
+      <w:r>
+        <w:rPr>
+          <w:b/>
+          <w:sz w:val="24"/>
+          <w:szCs w:val="24"/>
+        </w:rPr>
+        <w:tab/>
+        <w:t>or</w:t>
+      </w:r>
+    </w:p>
+    <w:p>
+      <w:pPr>
+        <w:spacing w:line="240" w:lineRule="auto"/>
+        <w:rPr>
+          <w:sz w:val="24"/>
+          <w:szCs w:val="24"/>
+        </w:rPr>
+      </w:pPr>
+      <w:r>
+        <w:rPr>
+          <w:sz w:val="24"/>
+          <w:szCs w:val="24"/>
+        </w:rPr>
+        <w:t xml:space="preserve"> </w:t>
+      </w:r>
       <w:proofErr w:type="spellStart"/>
       <w:proofErr w:type="gramStart"/>
       <w:r>
@@ -256,7 +326,7 @@
         </w:rPr>
         <w:t xml:space="preserve"> </w:t>
       </w:r>
-      <w:hyperlink r:id="rId7" w:history="1">
+      <w:hyperlink r:id="rId8" w:history="1">
         <w:r>
           <w:rPr>
             <w:rStyle w:val="Hyperlink"/>
@@ -560,7 +630,7 @@
         </w:rPr>
         <w:t xml:space="preserve">Search in website by </w:t>
       </w:r>
-      <w:hyperlink r:id="rId8" w:history="1">
+      <w:hyperlink r:id="rId9" w:history="1">
         <w:r>
           <w:rPr>
             <w:rStyle w:val="Hyperlink"/>
@@ -581,6 +651,8 @@
           <w:szCs w:val="24"/>
         </w:rPr>
       </w:pPr>
+      <w:bookmarkStart w:id="0" w:name="_GoBack"/>
+      <w:bookmarkEnd w:id="0"/>
       <w:r>
         <w:rPr>
           <w:sz w:val="24"/>
@@ -606,13 +678,11 @@
             <v:path o:extrusionok="f" gradientshapeok="t" o:connecttype="rect"/>
             <o:lock v:ext="edit" aspectratio="t"/>
           </v:shapetype>
-          <v:shape id="_x0000_i1035" type="#_x0000_t75" style="width:383.35pt;height:90.65pt">
-            <v:imagedata r:id="rId9" o:title="1"/>
+          <v:shape id="_x0000_i1029" type="#_x0000_t75" style="width:383.4pt;height:90.6pt">
+            <v:imagedata r:id="rId10" o:title="1"/>
           </v:shape>
         </w:pict>
       </w:r>
-      <w:bookmarkStart w:id="0" w:name="_GoBack"/>
-      <w:bookmarkEnd w:id="0"/>
     </w:p>
     <w:sectPr>
       <w:pgSz w:w="12240" w:h="15840"/>

</xml_diff>

<commit_message>
added manual web-app doc by saikrishna
</commit_message>
<xml_diff>
--- a/WebApplication Deploy.docx
+++ b/WebApplication Deploy.docx
@@ -20,70 +20,84 @@
           <w:szCs w:val="24"/>
           <w:u w:val="single"/>
         </w:rPr>
-        <w:t xml:space="preserve">Manually </w:t>
-      </w:r>
-      <w:proofErr w:type="gramStart"/>
-      <w:r>
-        <w:rPr>
-          <w:b/>
-          <w:sz w:val="40"/>
+        <w:t>Manually Deploying  a Web Application in Test Server</w:t>
+      </w:r>
+    </w:p>
+    <w:p>
+      <w:pPr>
+        <w:spacing w:line="240" w:lineRule="auto"/>
+        <w:rPr>
+          <w:sz w:val="24"/>
+          <w:szCs w:val="24"/>
+        </w:rPr>
+      </w:pPr>
+      <w:r>
+        <w:rPr>
+          <w:b/>
+          <w:sz w:val="24"/>
           <w:szCs w:val="24"/>
           <w:u w:val="single"/>
         </w:rPr>
-        <w:t>Deploying  a</w:t>
-      </w:r>
-      <w:proofErr w:type="gramEnd"/>
-      <w:r>
-        <w:rPr>
-          <w:b/>
-          <w:sz w:val="40"/>
+        <w:t>Prerequisites</w:t>
+      </w:r>
+      <w:r>
+        <w:rPr>
+          <w:b/>
+          <w:sz w:val="24"/>
           <w:szCs w:val="24"/>
           <w:u w:val="single"/>
         </w:rPr>
-        <w:t xml:space="preserve"> Web Application in Test Server</w:t>
+        <w:t>:</w:t>
+      </w:r>
+      <w:r>
+        <w:rPr>
+          <w:b/>
+          <w:sz w:val="24"/>
+          <w:szCs w:val="24"/>
+          <w:u w:val="single"/>
+        </w:rPr>
+        <w:t xml:space="preserve">  </w:t>
+      </w:r>
+      <w:r>
+        <w:rPr>
+          <w:sz w:val="24"/>
+          <w:szCs w:val="24"/>
+        </w:rPr>
+        <w:t>tomcat, Java</w:t>
       </w:r>
     </w:p>
     <w:p>
       <w:pPr>
         <w:spacing w:line="240" w:lineRule="auto"/>
         <w:rPr>
-          <w:sz w:val="24"/>
-          <w:szCs w:val="24"/>
-        </w:rPr>
-      </w:pPr>
-      <w:r>
-        <w:rPr>
-          <w:b/>
-          <w:sz w:val="24"/>
-          <w:szCs w:val="24"/>
-          <w:u w:val="single"/>
-        </w:rPr>
-        <w:t>Prerequisites</w:t>
-      </w:r>
-      <w:r>
-        <w:rPr>
-          <w:b/>
-          <w:sz w:val="24"/>
-          <w:szCs w:val="24"/>
-          <w:u w:val="single"/>
-        </w:rPr>
-        <w:t>:</w:t>
-      </w:r>
-      <w:r>
-        <w:rPr>
-          <w:b/>
-          <w:sz w:val="24"/>
-          <w:szCs w:val="24"/>
-          <w:u w:val="single"/>
-        </w:rPr>
-        <w:t xml:space="preserve">  </w:t>
-      </w:r>
-      <w:r>
-        <w:rPr>
-          <w:sz w:val="24"/>
-          <w:szCs w:val="24"/>
-        </w:rPr>
-        <w:t>tomcat, Java</w:t>
+          <w:b/>
+          <w:sz w:val="24"/>
+          <w:szCs w:val="24"/>
+        </w:rPr>
+      </w:pPr>
+      <w:r>
+        <w:rPr>
+          <w:b/>
+          <w:sz w:val="24"/>
+          <w:szCs w:val="24"/>
+        </w:rPr>
+        <w:t>Download</w:t>
+      </w:r>
+      <w:r>
+        <w:rPr>
+          <w:b/>
+          <w:sz w:val="24"/>
+          <w:szCs w:val="24"/>
+        </w:rPr>
+        <w:t xml:space="preserve"> Tomcat</w:t>
+      </w:r>
+      <w:r>
+        <w:rPr>
+          <w:b/>
+          <w:sz w:val="24"/>
+          <w:szCs w:val="24"/>
+        </w:rPr>
+        <w:t xml:space="preserve"> here</w:t>
       </w:r>
     </w:p>
     <w:p>
@@ -99,18 +113,160 @@
           <w:sz w:val="24"/>
           <w:szCs w:val="24"/>
         </w:rPr>
+        <w:t>wget http://apache.mirrors.hoobly.com/tomcat/tomcat-9/v9.0.0.M21/bin/apache-tomcat-9.0.0.M21.tar.gz</w:t>
+      </w:r>
+    </w:p>
+    <w:p>
+      <w:pPr>
+        <w:spacing w:line="240" w:lineRule="auto"/>
+        <w:rPr>
+          <w:b/>
+          <w:sz w:val="24"/>
+          <w:szCs w:val="24"/>
+        </w:rPr>
+      </w:pPr>
+      <w:r>
+        <w:rPr>
+          <w:b/>
+          <w:sz w:val="24"/>
+          <w:szCs w:val="24"/>
+        </w:rPr>
+        <w:t>Download</w:t>
+      </w:r>
+      <w:r>
+        <w:rPr>
+          <w:b/>
+          <w:sz w:val="24"/>
+          <w:szCs w:val="24"/>
+        </w:rPr>
+        <w:t xml:space="preserve"> Java</w:t>
+      </w:r>
+      <w:r>
+        <w:rPr>
+          <w:b/>
+          <w:sz w:val="24"/>
+          <w:szCs w:val="24"/>
+        </w:rPr>
+        <w:t xml:space="preserve"> from here</w:t>
+      </w:r>
+    </w:p>
+    <w:p>
+      <w:pPr>
+        <w:spacing w:line="240" w:lineRule="auto"/>
+        <w:rPr>
+          <w:sz w:val="24"/>
+          <w:szCs w:val="24"/>
+        </w:rPr>
+      </w:pPr>
+      <w:hyperlink r:id="rId5" w:history="1">
+        <w:r>
+          <w:rPr>
+            <w:rStyle w:val="Hyperlink"/>
+            <w:sz w:val="24"/>
+            <w:szCs w:val="24"/>
+          </w:rPr>
+          <w:t>https://tecadmin.net/install-java-8-on-centos-rhel-and-fedora/#</w:t>
+        </w:r>
+      </w:hyperlink>
+      <w:r>
+        <w:rPr>
+          <w:sz w:val="24"/>
+          <w:szCs w:val="24"/>
+        </w:rPr>
+        <w:t xml:space="preserve"> </w:t>
+      </w:r>
+      <w:r>
+        <w:rPr>
+          <w:sz w:val="24"/>
+          <w:szCs w:val="24"/>
+        </w:rPr>
+        <w:tab/>
+      </w:r>
+      <w:r>
+        <w:rPr>
+          <w:b/>
+          <w:sz w:val="24"/>
+          <w:szCs w:val="24"/>
+        </w:rPr>
+        <w:tab/>
+        <w:t>or</w:t>
+      </w:r>
+    </w:p>
+    <w:p>
+      <w:pPr>
+        <w:spacing w:line="240" w:lineRule="auto"/>
+        <w:rPr>
+          <w:sz w:val="24"/>
+          <w:szCs w:val="24"/>
+        </w:rPr>
+      </w:pPr>
+      <w:r>
+        <w:rPr>
+          <w:sz w:val="24"/>
+          <w:szCs w:val="24"/>
+        </w:rPr>
+        <w:t xml:space="preserve"> </w:t>
+      </w:r>
+      <w:r>
+        <w:rPr>
+          <w:sz w:val="24"/>
+          <w:szCs w:val="24"/>
+        </w:rPr>
+        <w:t xml:space="preserve">wget </w:t>
+      </w:r>
+      <w:hyperlink r:id="rId6" w:history="1">
+        <w:r>
+          <w:rPr>
+            <w:rStyle w:val="Hyperlink"/>
+            <w:sz w:val="24"/>
+            <w:szCs w:val="24"/>
+          </w:rPr>
+          <w:t>http://download.oracle.com/otn-pub/java/jdk/8u131-b11/d54c1d3a095b4ff2b6607d096fa80163/jdk-8u131-linux-x64.tar.gz?AuthParam=1497562353_b6fa292ad899b84d9915aef82fd24c34</w:t>
+        </w:r>
+      </w:hyperlink>
+    </w:p>
+    <w:p>
+      <w:pPr>
+        <w:spacing w:line="240" w:lineRule="auto"/>
+        <w:rPr>
+          <w:sz w:val="24"/>
+          <w:szCs w:val="24"/>
+        </w:rPr>
+      </w:pPr>
+    </w:p>
+    <w:p>
+      <w:pPr>
+        <w:pStyle w:val="ListParagraph"/>
+        <w:numPr>
+          <w:ilvl w:val="0"/>
+          <w:numId w:val="2"/>
+        </w:numPr>
+        <w:spacing w:line="240" w:lineRule="auto"/>
+        <w:rPr>
+          <w:b/>
+          <w:sz w:val="24"/>
+          <w:szCs w:val="24"/>
+        </w:rPr>
+      </w:pPr>
+      <w:r>
+        <w:rPr>
+          <w:b/>
+          <w:sz w:val="24"/>
+          <w:szCs w:val="24"/>
+        </w:rPr>
         <w:t xml:space="preserve">Instructions for installing Tomcat </w:t>
       </w:r>
     </w:p>
     <w:p>
       <w:pPr>
         <w:spacing w:line="240" w:lineRule="auto"/>
-        <w:rPr>
-          <w:sz w:val="24"/>
-          <w:szCs w:val="24"/>
-        </w:rPr>
-      </w:pPr>
-      <w:hyperlink r:id="rId5" w:history="1">
+        <w:ind w:firstLine="720"/>
+        <w:rPr>
+          <w:sz w:val="24"/>
+          <w:szCs w:val="24"/>
+        </w:rPr>
+      </w:pPr>
+      <w:hyperlink r:id="rId7" w:history="1">
         <w:r>
           <w:rPr>
             <w:rStyle w:val="Hyperlink"/>
@@ -123,219 +279,63 @@
     </w:p>
     <w:p>
       <w:pPr>
+        <w:pStyle w:val="ListParagraph"/>
+        <w:numPr>
+          <w:ilvl w:val="0"/>
+          <w:numId w:val="2"/>
+        </w:numPr>
         <w:spacing w:line="240" w:lineRule="auto"/>
         <w:rPr>
-          <w:sz w:val="24"/>
-          <w:szCs w:val="24"/>
-        </w:rPr>
-      </w:pPr>
-      <w:r>
-        <w:rPr>
+          <w:b/>
+          <w:sz w:val="24"/>
+          <w:szCs w:val="24"/>
+        </w:rPr>
+      </w:pPr>
+      <w:r>
+        <w:rPr>
+          <w:b/>
           <w:sz w:val="24"/>
           <w:szCs w:val="24"/>
         </w:rPr>
         <w:t>Instructions for Installing Java</w:t>
       </w:r>
     </w:p>
+    <w:bookmarkStart w:id="0" w:name="_GoBack"/>
+    <w:bookmarkEnd w:id="0"/>
     <w:p>
       <w:pPr>
         <w:spacing w:line="240" w:lineRule="auto"/>
-        <w:rPr>
-          <w:sz w:val="24"/>
-          <w:szCs w:val="24"/>
-        </w:rPr>
-      </w:pPr>
-      <w:hyperlink r:id="rId6" w:history="1">
-        <w:r>
-          <w:rPr>
-            <w:rStyle w:val="Hyperlink"/>
-            <w:sz w:val="24"/>
-            <w:szCs w:val="24"/>
-          </w:rPr>
-          <w:t>https://tecadmin.net/install-java-8-on-centos-rhel-and-fedora/#</w:t>
-        </w:r>
-      </w:hyperlink>
-    </w:p>
-    <w:p>
-      <w:pPr>
-        <w:spacing w:line="240" w:lineRule="auto"/>
-        <w:rPr>
-          <w:b/>
-          <w:sz w:val="24"/>
-          <w:szCs w:val="24"/>
-        </w:rPr>
-      </w:pPr>
-      <w:r>
-        <w:rPr>
-          <w:b/>
-          <w:sz w:val="24"/>
-          <w:szCs w:val="24"/>
-        </w:rPr>
-        <w:t>Download</w:t>
-      </w:r>
-      <w:r>
-        <w:rPr>
-          <w:b/>
-          <w:sz w:val="24"/>
-          <w:szCs w:val="24"/>
-        </w:rPr>
-        <w:t xml:space="preserve"> Tomcat</w:t>
-      </w:r>
-      <w:r>
-        <w:rPr>
-          <w:b/>
-          <w:sz w:val="24"/>
-          <w:szCs w:val="24"/>
-        </w:rPr>
-        <w:t xml:space="preserve"> here</w:t>
-      </w:r>
-    </w:p>
-    <w:p>
-      <w:pPr>
-        <w:spacing w:line="240" w:lineRule="auto"/>
-        <w:rPr>
-          <w:sz w:val="24"/>
-          <w:szCs w:val="24"/>
-        </w:rPr>
-      </w:pPr>
-      <w:proofErr w:type="spellStart"/>
-      <w:proofErr w:type="gramStart"/>
-      <w:r>
-        <w:rPr>
-          <w:sz w:val="24"/>
-          <w:szCs w:val="24"/>
-        </w:rPr>
-        <w:t>wget</w:t>
-      </w:r>
-      <w:proofErr w:type="spellEnd"/>
-      <w:proofErr w:type="gramEnd"/>
-      <w:r>
-        <w:rPr>
-          <w:sz w:val="24"/>
-          <w:szCs w:val="24"/>
-        </w:rPr>
-        <w:t xml:space="preserve"> http://apache.mirrors.hoobly.com/tomcat/tomcat-9/v9.0.0.M21/bin/apache-tomcat-9.0.0.M21.tar.gz</w:t>
-      </w:r>
-    </w:p>
-    <w:p>
-      <w:pPr>
-        <w:spacing w:line="240" w:lineRule="auto"/>
-        <w:rPr>
-          <w:b/>
-          <w:sz w:val="24"/>
-          <w:szCs w:val="24"/>
-        </w:rPr>
-      </w:pPr>
-      <w:r>
-        <w:rPr>
-          <w:b/>
-          <w:sz w:val="24"/>
-          <w:szCs w:val="24"/>
-        </w:rPr>
-        <w:t>Download</w:t>
-      </w:r>
-      <w:r>
-        <w:rPr>
-          <w:b/>
-          <w:sz w:val="24"/>
-          <w:szCs w:val="24"/>
-        </w:rPr>
-        <w:t xml:space="preserve"> Java</w:t>
-      </w:r>
-      <w:r>
-        <w:rPr>
-          <w:b/>
-          <w:sz w:val="24"/>
-          <w:szCs w:val="24"/>
-        </w:rPr>
-        <w:t xml:space="preserve"> from here</w:t>
-      </w:r>
-    </w:p>
-    <w:p>
-      <w:pPr>
-        <w:spacing w:line="240" w:lineRule="auto"/>
-        <w:rPr>
-          <w:sz w:val="24"/>
-          <w:szCs w:val="24"/>
-        </w:rPr>
-      </w:pPr>
-      <w:hyperlink r:id="rId7" w:history="1">
-        <w:r>
-          <w:rPr>
-            <w:rStyle w:val="Hyperlink"/>
-            <w:sz w:val="24"/>
-            <w:szCs w:val="24"/>
-          </w:rPr>
-          <w:t>https://tecadmin.net/install-java-8-on-centos-rhel-and-fedora/#</w:t>
-        </w:r>
-      </w:hyperlink>
-      <w:r>
-        <w:rPr>
-          <w:sz w:val="24"/>
-          <w:szCs w:val="24"/>
-        </w:rPr>
-        <w:t xml:space="preserve"> </w:t>
-      </w:r>
-      <w:r>
-        <w:rPr>
-          <w:sz w:val="24"/>
-          <w:szCs w:val="24"/>
-        </w:rPr>
-        <w:tab/>
-      </w:r>
-      <w:r>
-        <w:rPr>
-          <w:b/>
-          <w:sz w:val="24"/>
-          <w:szCs w:val="24"/>
-        </w:rPr>
-        <w:tab/>
-        <w:t>or</w:t>
-      </w:r>
-    </w:p>
-    <w:p>
-      <w:pPr>
-        <w:spacing w:line="240" w:lineRule="auto"/>
-        <w:rPr>
-          <w:sz w:val="24"/>
-          <w:szCs w:val="24"/>
-        </w:rPr>
-      </w:pPr>
-      <w:r>
-        <w:rPr>
-          <w:sz w:val="24"/>
-          <w:szCs w:val="24"/>
-        </w:rPr>
-        <w:t xml:space="preserve"> </w:t>
-      </w:r>
-      <w:proofErr w:type="spellStart"/>
-      <w:proofErr w:type="gramStart"/>
-      <w:r>
-        <w:rPr>
-          <w:sz w:val="24"/>
-          <w:szCs w:val="24"/>
-        </w:rPr>
-        <w:t>wget</w:t>
-      </w:r>
-      <w:proofErr w:type="spellEnd"/>
-      <w:proofErr w:type="gramEnd"/>
-      <w:r>
-        <w:rPr>
-          <w:sz w:val="24"/>
-          <w:szCs w:val="24"/>
-        </w:rPr>
-        <w:t xml:space="preserve"> </w:t>
-      </w:r>
-      <w:hyperlink r:id="rId8" w:history="1">
-        <w:r>
-          <w:rPr>
-            <w:rStyle w:val="Hyperlink"/>
-            <w:sz w:val="24"/>
-            <w:szCs w:val="24"/>
-          </w:rPr>
-          <w:t>http://download.oracle.com/otn-pub/java/jdk/8u131-b11/d54c1d3a095b4ff2b6607d096fa80163/jdk-8u131-linux-x64.tar.gz?AuthParam=1497562353_b6fa292ad899b84d9915aef82fd24c34</w:t>
-        </w:r>
-      </w:hyperlink>
+        <w:ind w:firstLine="720"/>
+        <w:rPr>
+          <w:sz w:val="24"/>
+          <w:szCs w:val="24"/>
+        </w:rPr>
+      </w:pPr>
+      <w:r>
+        <w:fldChar w:fldCharType="begin"/>
+      </w:r>
+      <w:r>
+        <w:instrText xml:space="preserve"> HYPERLINK "https://tecadmin.net/install-java-8-on-centos-rhel-and-fedora/" </w:instrText>
+      </w:r>
+      <w:r>
+        <w:fldChar w:fldCharType="separate"/>
+      </w:r>
+      <w:r>
+        <w:rPr>
+          <w:rStyle w:val="Hyperlink"/>
+          <w:sz w:val="24"/>
+          <w:szCs w:val="24"/>
+        </w:rPr>
+        <w:t>https://tecadmin.net/install-java-8-on-centos-rhel-and-fedora/#</w:t>
+      </w:r>
+      <w:r>
+        <w:rPr>
+          <w:rStyle w:val="Hyperlink"/>
+          <w:sz w:val="24"/>
+          <w:szCs w:val="24"/>
+        </w:rPr>
+        <w:fldChar w:fldCharType="end"/>
+      </w:r>
     </w:p>
     <w:p>
       <w:pPr>
@@ -498,6 +498,894 @@
     </w:p>
     <w:p>
       <w:pPr>
+        <w:shd w:val="clear" w:color="auto" w:fill="FFFFFF"/>
+        <w:spacing w:before="600" w:after="150" w:line="240" w:lineRule="auto"/>
+        <w:outlineLvl w:val="1"/>
+        <w:rPr>
+          <w:rFonts w:ascii="Helvetica" w:eastAsia="Times New Roman" w:hAnsi="Helvetica" w:cs="Times New Roman"/>
+          <w:color w:val="333333"/>
+          <w:sz w:val="24"/>
+          <w:szCs w:val="36"/>
+          <w:lang w:val="en-GB" w:eastAsia="en-GB"/>
+        </w:rPr>
+      </w:pPr>
+    </w:p>
+    <w:p>
+      <w:pPr>
+        <w:shd w:val="clear" w:color="auto" w:fill="FFFFFF"/>
+        <w:spacing w:before="600" w:after="150" w:line="240" w:lineRule="auto"/>
+        <w:outlineLvl w:val="1"/>
+        <w:rPr>
+          <w:rFonts w:ascii="Helvetica" w:eastAsia="Times New Roman" w:hAnsi="Helvetica" w:cs="Times New Roman"/>
+          <w:color w:val="333333"/>
+          <w:sz w:val="24"/>
+          <w:szCs w:val="36"/>
+          <w:lang w:val="en-GB" w:eastAsia="en-GB"/>
+        </w:rPr>
+      </w:pPr>
+      <w:r>
+        <w:rPr>
+          <w:rFonts w:ascii="Helvetica" w:eastAsia="Times New Roman" w:hAnsi="Helvetica" w:cs="Times New Roman"/>
+          <w:color w:val="333333"/>
+          <w:sz w:val="24"/>
+          <w:szCs w:val="36"/>
+          <w:lang w:val="en-GB" w:eastAsia="en-GB"/>
+        </w:rPr>
+        <w:t>Change the port because Jenkins and tomcat runs on same server</w:t>
+      </w:r>
+    </w:p>
+    <w:p>
+      <w:pPr>
+        <w:shd w:val="clear" w:color="auto" w:fill="FFFFFF"/>
+        <w:spacing w:before="600" w:after="150" w:line="240" w:lineRule="auto"/>
+        <w:outlineLvl w:val="1"/>
+        <w:rPr>
+          <w:rFonts w:ascii="Helvetica" w:eastAsia="Times New Roman" w:hAnsi="Helvetica" w:cs="Times New Roman"/>
+          <w:color w:val="333333"/>
+          <w:sz w:val="36"/>
+          <w:szCs w:val="36"/>
+          <w:lang w:val="en-GB" w:eastAsia="en-GB"/>
+        </w:rPr>
+      </w:pPr>
+      <w:r>
+        <w:rPr>
+          <w:rFonts w:ascii="Helvetica" w:eastAsia="Times New Roman" w:hAnsi="Helvetica" w:cs="Times New Roman"/>
+          <w:color w:val="333333"/>
+          <w:sz w:val="36"/>
+          <w:szCs w:val="36"/>
+          <w:lang w:val="en-GB" w:eastAsia="en-GB"/>
+        </w:rPr>
+        <w:t>Steps of changing the Tomcat Port</w:t>
+      </w:r>
+      <w:r>
+        <w:rPr>
+          <w:rFonts w:ascii="Helvetica" w:eastAsia="Times New Roman" w:hAnsi="Helvetica" w:cs="Times New Roman"/>
+          <w:color w:val="333333"/>
+          <w:sz w:val="36"/>
+          <w:szCs w:val="36"/>
+          <w:lang w:val="en-GB" w:eastAsia="en-GB"/>
+        </w:rPr>
+        <w:t xml:space="preserve"> from 8080 to some other.</w:t>
+      </w:r>
+    </w:p>
+    <w:p>
+      <w:pPr>
+        <w:shd w:val="clear" w:color="auto" w:fill="FFFFFF"/>
+        <w:spacing w:after="150" w:line="240" w:lineRule="auto"/>
+        <w:rPr>
+          <w:rFonts w:ascii="Helvetica" w:eastAsia="Times New Roman" w:hAnsi="Helvetica" w:cs="Times New Roman"/>
+          <w:color w:val="333333"/>
+          <w:sz w:val="24"/>
+          <w:szCs w:val="24"/>
+          <w:lang w:val="en-GB" w:eastAsia="en-GB"/>
+        </w:rPr>
+      </w:pPr>
+      <w:r>
+        <w:rPr>
+          <w:rFonts w:ascii="Helvetica" w:eastAsia="Times New Roman" w:hAnsi="Helvetica" w:cs="Times New Roman"/>
+          <w:color w:val="333333"/>
+          <w:sz w:val="24"/>
+          <w:szCs w:val="24"/>
+          <w:lang w:val="en-GB" w:eastAsia="en-GB"/>
+        </w:rPr>
+        <w:t>1) Locate </w:t>
+      </w:r>
+      <w:r>
+        <w:rPr>
+          <w:rFonts w:ascii="Helvetica" w:eastAsia="Times New Roman" w:hAnsi="Helvetica" w:cs="Times New Roman"/>
+          <w:b/>
+          <w:bCs/>
+          <w:color w:val="333333"/>
+          <w:sz w:val="24"/>
+          <w:szCs w:val="24"/>
+          <w:lang w:val="en-GB" w:eastAsia="en-GB"/>
+        </w:rPr>
+        <w:t>server.xml</w:t>
+      </w:r>
+      <w:r>
+        <w:rPr>
+          <w:rFonts w:ascii="Helvetica" w:eastAsia="Times New Roman" w:hAnsi="Helvetica" w:cs="Times New Roman"/>
+          <w:color w:val="333333"/>
+          <w:sz w:val="24"/>
+          <w:szCs w:val="24"/>
+          <w:lang w:val="en-GB" w:eastAsia="en-GB"/>
+        </w:rPr>
+        <w:t> in </w:t>
+      </w:r>
+      <w:r>
+        <w:rPr>
+          <w:rFonts w:ascii="Helvetica" w:eastAsia="Times New Roman" w:hAnsi="Helvetica" w:cs="Times New Roman"/>
+          <w:b/>
+          <w:bCs/>
+          <w:color w:val="333333"/>
+          <w:sz w:val="24"/>
+          <w:szCs w:val="24"/>
+          <w:lang w:val="en-GB" w:eastAsia="en-GB"/>
+        </w:rPr>
+        <w:t>{Tomcat installation folder}\ conf \</w:t>
+      </w:r>
+    </w:p>
+    <w:p>
+      <w:pPr>
+        <w:shd w:val="clear" w:color="auto" w:fill="FFFFFF"/>
+        <w:spacing w:after="150" w:line="240" w:lineRule="auto"/>
+        <w:rPr>
+          <w:rFonts w:ascii="Helvetica" w:eastAsia="Times New Roman" w:hAnsi="Helvetica" w:cs="Times New Roman"/>
+          <w:color w:val="333333"/>
+          <w:sz w:val="24"/>
+          <w:szCs w:val="24"/>
+          <w:lang w:val="en-GB" w:eastAsia="en-GB"/>
+        </w:rPr>
+      </w:pPr>
+      <w:r>
+        <w:rPr>
+          <w:rFonts w:ascii="Helvetica" w:eastAsia="Times New Roman" w:hAnsi="Helvetica" w:cs="Times New Roman"/>
+          <w:color w:val="333333"/>
+          <w:sz w:val="24"/>
+          <w:szCs w:val="24"/>
+          <w:lang w:val="en-GB" w:eastAsia="en-GB"/>
+        </w:rPr>
+        <w:lastRenderedPageBreak/>
+        <w:t>2) Find following similar statement</w:t>
+      </w:r>
+    </w:p>
+    <w:p>
+      <w:pPr>
+        <w:pBdr>
+          <w:top w:val="single" w:sz="6" w:space="12" w:color="D1D1E8"/>
+          <w:left w:val="single" w:sz="6" w:space="12" w:color="D1D1E8"/>
+          <w:bottom w:val="single" w:sz="6" w:space="12" w:color="D1D1E8"/>
+          <w:right w:val="single" w:sz="6" w:space="12" w:color="D1D1E8"/>
+        </w:pBdr>
+        <w:shd w:val="clear" w:color="auto" w:fill="F7F7F9"/>
+        <w:tabs>
+          <w:tab w:val="left" w:pos="916"/>
+          <w:tab w:val="left" w:pos="1832"/>
+          <w:tab w:val="left" w:pos="2748"/>
+          <w:tab w:val="left" w:pos="3664"/>
+          <w:tab w:val="left" w:pos="4580"/>
+          <w:tab w:val="left" w:pos="5496"/>
+          <w:tab w:val="left" w:pos="6412"/>
+          <w:tab w:val="left" w:pos="7328"/>
+          <w:tab w:val="left" w:pos="8244"/>
+          <w:tab w:val="left" w:pos="9160"/>
+          <w:tab w:val="left" w:pos="10076"/>
+          <w:tab w:val="left" w:pos="10992"/>
+          <w:tab w:val="left" w:pos="11908"/>
+          <w:tab w:val="left" w:pos="12824"/>
+          <w:tab w:val="left" w:pos="13740"/>
+          <w:tab w:val="left" w:pos="14656"/>
+        </w:tabs>
+        <w:spacing w:after="300" w:line="240" w:lineRule="auto"/>
+        <w:rPr>
+          <w:rFonts w:ascii="Consolas" w:eastAsia="Times New Roman" w:hAnsi="Consolas" w:cs="Courier New"/>
+          <w:color w:val="000000"/>
+          <w:sz w:val="20"/>
+          <w:szCs w:val="20"/>
+          <w:lang w:val="en-GB" w:eastAsia="en-GB"/>
+        </w:rPr>
+      </w:pPr>
+      <w:r>
+        <w:rPr>
+          <w:rFonts w:ascii="Consolas" w:eastAsia="Times New Roman" w:hAnsi="Consolas" w:cs="Courier New"/>
+          <w:color w:val="708090"/>
+          <w:sz w:val="20"/>
+          <w:szCs w:val="20"/>
+          <w:lang w:val="en-GB" w:eastAsia="en-GB"/>
+        </w:rPr>
+        <w:t>&lt;!-- Define a non-SSL HTTP/1.1 Connector on port 8180 --&gt;</w:t>
+      </w:r>
+    </w:p>
+    <w:p>
+      <w:pPr>
+        <w:pBdr>
+          <w:top w:val="single" w:sz="6" w:space="12" w:color="D1D1E8"/>
+          <w:left w:val="single" w:sz="6" w:space="12" w:color="D1D1E8"/>
+          <w:bottom w:val="single" w:sz="6" w:space="12" w:color="D1D1E8"/>
+          <w:right w:val="single" w:sz="6" w:space="12" w:color="D1D1E8"/>
+        </w:pBdr>
+        <w:shd w:val="clear" w:color="auto" w:fill="F7F7F9"/>
+        <w:tabs>
+          <w:tab w:val="left" w:pos="916"/>
+          <w:tab w:val="left" w:pos="1832"/>
+          <w:tab w:val="left" w:pos="2748"/>
+          <w:tab w:val="left" w:pos="3664"/>
+          <w:tab w:val="left" w:pos="4580"/>
+          <w:tab w:val="left" w:pos="5496"/>
+          <w:tab w:val="left" w:pos="6412"/>
+          <w:tab w:val="left" w:pos="7328"/>
+          <w:tab w:val="left" w:pos="8244"/>
+          <w:tab w:val="left" w:pos="9160"/>
+          <w:tab w:val="left" w:pos="10076"/>
+          <w:tab w:val="left" w:pos="10992"/>
+          <w:tab w:val="left" w:pos="11908"/>
+          <w:tab w:val="left" w:pos="12824"/>
+          <w:tab w:val="left" w:pos="13740"/>
+          <w:tab w:val="left" w:pos="14656"/>
+        </w:tabs>
+        <w:spacing w:after="300" w:line="240" w:lineRule="auto"/>
+        <w:rPr>
+          <w:rFonts w:ascii="Consolas" w:eastAsia="Times New Roman" w:hAnsi="Consolas" w:cs="Courier New"/>
+          <w:color w:val="990055"/>
+          <w:sz w:val="20"/>
+          <w:szCs w:val="20"/>
+          <w:lang w:val="en-GB" w:eastAsia="en-GB"/>
+        </w:rPr>
+      </w:pPr>
+      <w:r>
+        <w:rPr>
+          <w:rFonts w:ascii="Consolas" w:eastAsia="Times New Roman" w:hAnsi="Consolas" w:cs="Courier New"/>
+          <w:color w:val="000000"/>
+          <w:sz w:val="20"/>
+          <w:szCs w:val="20"/>
+          <w:lang w:val="en-GB" w:eastAsia="en-GB"/>
+        </w:rPr>
+        <w:t xml:space="preserve">   </w:t>
+      </w:r>
+      <w:r>
+        <w:rPr>
+          <w:rFonts w:ascii="Consolas" w:eastAsia="Times New Roman" w:hAnsi="Consolas" w:cs="Courier New"/>
+          <w:color w:val="999999"/>
+          <w:sz w:val="20"/>
+          <w:szCs w:val="20"/>
+          <w:lang w:val="en-GB" w:eastAsia="en-GB"/>
+        </w:rPr>
+        <w:t>&lt;</w:t>
+      </w:r>
+      <w:r>
+        <w:rPr>
+          <w:rFonts w:ascii="Consolas" w:eastAsia="Times New Roman" w:hAnsi="Consolas" w:cs="Courier New"/>
+          <w:color w:val="990055"/>
+          <w:sz w:val="20"/>
+          <w:szCs w:val="20"/>
+          <w:lang w:val="en-GB" w:eastAsia="en-GB"/>
+        </w:rPr>
+        <w:t xml:space="preserve">Connector </w:t>
+      </w:r>
+      <w:r>
+        <w:rPr>
+          <w:rFonts w:ascii="Consolas" w:eastAsia="Times New Roman" w:hAnsi="Consolas" w:cs="Courier New"/>
+          <w:color w:val="669900"/>
+          <w:sz w:val="20"/>
+          <w:szCs w:val="20"/>
+          <w:lang w:val="en-GB" w:eastAsia="en-GB"/>
+        </w:rPr>
+        <w:t>port</w:t>
+      </w:r>
+      <w:r>
+        <w:rPr>
+          <w:rFonts w:ascii="Consolas" w:eastAsia="Times New Roman" w:hAnsi="Consolas" w:cs="Courier New"/>
+          <w:color w:val="999999"/>
+          <w:sz w:val="20"/>
+          <w:szCs w:val="20"/>
+          <w:lang w:val="en-GB" w:eastAsia="en-GB"/>
+        </w:rPr>
+        <w:t>="</w:t>
+      </w:r>
+      <w:r>
+        <w:rPr>
+          <w:rFonts w:ascii="Consolas" w:eastAsia="Times New Roman" w:hAnsi="Consolas" w:cs="Courier New"/>
+          <w:color w:val="0077AA"/>
+          <w:sz w:val="20"/>
+          <w:szCs w:val="20"/>
+          <w:lang w:val="en-GB" w:eastAsia="en-GB"/>
+        </w:rPr>
+        <w:t>8080</w:t>
+      </w:r>
+      <w:r>
+        <w:rPr>
+          <w:rFonts w:ascii="Consolas" w:eastAsia="Times New Roman" w:hAnsi="Consolas" w:cs="Courier New"/>
+          <w:color w:val="999999"/>
+          <w:sz w:val="20"/>
+          <w:szCs w:val="20"/>
+          <w:lang w:val="en-GB" w:eastAsia="en-GB"/>
+        </w:rPr>
+        <w:t>"</w:t>
+      </w:r>
+      <w:r>
+        <w:rPr>
+          <w:rFonts w:ascii="Consolas" w:eastAsia="Times New Roman" w:hAnsi="Consolas" w:cs="Courier New"/>
+          <w:color w:val="990055"/>
+          <w:sz w:val="20"/>
+          <w:szCs w:val="20"/>
+          <w:lang w:val="en-GB" w:eastAsia="en-GB"/>
+        </w:rPr>
+        <w:t xml:space="preserve"> </w:t>
+      </w:r>
+      <w:r>
+        <w:rPr>
+          <w:rFonts w:ascii="Consolas" w:eastAsia="Times New Roman" w:hAnsi="Consolas" w:cs="Courier New"/>
+          <w:color w:val="669900"/>
+          <w:sz w:val="20"/>
+          <w:szCs w:val="20"/>
+          <w:lang w:val="en-GB" w:eastAsia="en-GB"/>
+        </w:rPr>
+        <w:t>maxHttpHeaderSize</w:t>
+      </w:r>
+      <w:r>
+        <w:rPr>
+          <w:rFonts w:ascii="Consolas" w:eastAsia="Times New Roman" w:hAnsi="Consolas" w:cs="Courier New"/>
+          <w:color w:val="999999"/>
+          <w:sz w:val="20"/>
+          <w:szCs w:val="20"/>
+          <w:lang w:val="en-GB" w:eastAsia="en-GB"/>
+        </w:rPr>
+        <w:t>="</w:t>
+      </w:r>
+      <w:r>
+        <w:rPr>
+          <w:rFonts w:ascii="Consolas" w:eastAsia="Times New Roman" w:hAnsi="Consolas" w:cs="Courier New"/>
+          <w:color w:val="0077AA"/>
+          <w:sz w:val="20"/>
+          <w:szCs w:val="20"/>
+          <w:lang w:val="en-GB" w:eastAsia="en-GB"/>
+        </w:rPr>
+        <w:t>8192</w:t>
+      </w:r>
+      <w:r>
+        <w:rPr>
+          <w:rFonts w:ascii="Consolas" w:eastAsia="Times New Roman" w:hAnsi="Consolas" w:cs="Courier New"/>
+          <w:color w:val="999999"/>
+          <w:sz w:val="20"/>
+          <w:szCs w:val="20"/>
+          <w:lang w:val="en-GB" w:eastAsia="en-GB"/>
+        </w:rPr>
+        <w:t>"</w:t>
+      </w:r>
+    </w:p>
+    <w:p>
+      <w:pPr>
+        <w:pBdr>
+          <w:top w:val="single" w:sz="6" w:space="12" w:color="D1D1E8"/>
+          <w:left w:val="single" w:sz="6" w:space="12" w:color="D1D1E8"/>
+          <w:bottom w:val="single" w:sz="6" w:space="12" w:color="D1D1E8"/>
+          <w:right w:val="single" w:sz="6" w:space="12" w:color="D1D1E8"/>
+        </w:pBdr>
+        <w:shd w:val="clear" w:color="auto" w:fill="F7F7F9"/>
+        <w:tabs>
+          <w:tab w:val="left" w:pos="916"/>
+          <w:tab w:val="left" w:pos="1832"/>
+          <w:tab w:val="left" w:pos="2748"/>
+          <w:tab w:val="left" w:pos="3664"/>
+          <w:tab w:val="left" w:pos="4580"/>
+          <w:tab w:val="left" w:pos="5496"/>
+          <w:tab w:val="left" w:pos="6412"/>
+          <w:tab w:val="left" w:pos="7328"/>
+          <w:tab w:val="left" w:pos="8244"/>
+          <w:tab w:val="left" w:pos="9160"/>
+          <w:tab w:val="left" w:pos="10076"/>
+          <w:tab w:val="left" w:pos="10992"/>
+          <w:tab w:val="left" w:pos="11908"/>
+          <w:tab w:val="left" w:pos="12824"/>
+          <w:tab w:val="left" w:pos="13740"/>
+          <w:tab w:val="left" w:pos="14656"/>
+        </w:tabs>
+        <w:spacing w:after="300" w:line="240" w:lineRule="auto"/>
+        <w:rPr>
+          <w:rFonts w:ascii="Consolas" w:eastAsia="Times New Roman" w:hAnsi="Consolas" w:cs="Courier New"/>
+          <w:color w:val="990055"/>
+          <w:sz w:val="20"/>
+          <w:szCs w:val="20"/>
+          <w:lang w:val="en-GB" w:eastAsia="en-GB"/>
+        </w:rPr>
+      </w:pPr>
+      <w:r>
+        <w:rPr>
+          <w:rFonts w:ascii="Consolas" w:eastAsia="Times New Roman" w:hAnsi="Consolas" w:cs="Courier New"/>
+          <w:color w:val="990055"/>
+          <w:sz w:val="20"/>
+          <w:szCs w:val="20"/>
+          <w:lang w:val="en-GB" w:eastAsia="en-GB"/>
+        </w:rPr>
+        <w:t xml:space="preserve">              </w:t>
+      </w:r>
+      <w:r>
+        <w:rPr>
+          <w:rFonts w:ascii="Consolas" w:eastAsia="Times New Roman" w:hAnsi="Consolas" w:cs="Courier New"/>
+          <w:color w:val="669900"/>
+          <w:sz w:val="20"/>
+          <w:szCs w:val="20"/>
+          <w:lang w:val="en-GB" w:eastAsia="en-GB"/>
+        </w:rPr>
+        <w:t>maxThreads</w:t>
+      </w:r>
+      <w:r>
+        <w:rPr>
+          <w:rFonts w:ascii="Consolas" w:eastAsia="Times New Roman" w:hAnsi="Consolas" w:cs="Courier New"/>
+          <w:color w:val="999999"/>
+          <w:sz w:val="20"/>
+          <w:szCs w:val="20"/>
+          <w:lang w:val="en-GB" w:eastAsia="en-GB"/>
+        </w:rPr>
+        <w:t>="</w:t>
+      </w:r>
+      <w:r>
+        <w:rPr>
+          <w:rFonts w:ascii="Consolas" w:eastAsia="Times New Roman" w:hAnsi="Consolas" w:cs="Courier New"/>
+          <w:color w:val="0077AA"/>
+          <w:sz w:val="20"/>
+          <w:szCs w:val="20"/>
+          <w:lang w:val="en-GB" w:eastAsia="en-GB"/>
+        </w:rPr>
+        <w:t>150</w:t>
+      </w:r>
+      <w:r>
+        <w:rPr>
+          <w:rFonts w:ascii="Consolas" w:eastAsia="Times New Roman" w:hAnsi="Consolas" w:cs="Courier New"/>
+          <w:color w:val="999999"/>
+          <w:sz w:val="20"/>
+          <w:szCs w:val="20"/>
+          <w:lang w:val="en-GB" w:eastAsia="en-GB"/>
+        </w:rPr>
+        <w:t>"</w:t>
+      </w:r>
+      <w:r>
+        <w:rPr>
+          <w:rFonts w:ascii="Consolas" w:eastAsia="Times New Roman" w:hAnsi="Consolas" w:cs="Courier New"/>
+          <w:color w:val="990055"/>
+          <w:sz w:val="20"/>
+          <w:szCs w:val="20"/>
+          <w:lang w:val="en-GB" w:eastAsia="en-GB"/>
+        </w:rPr>
+        <w:t xml:space="preserve"> </w:t>
+      </w:r>
+      <w:r>
+        <w:rPr>
+          <w:rFonts w:ascii="Consolas" w:eastAsia="Times New Roman" w:hAnsi="Consolas" w:cs="Courier New"/>
+          <w:color w:val="669900"/>
+          <w:sz w:val="20"/>
+          <w:szCs w:val="20"/>
+          <w:lang w:val="en-GB" w:eastAsia="en-GB"/>
+        </w:rPr>
+        <w:t>minSpareThreads</w:t>
+      </w:r>
+      <w:r>
+        <w:rPr>
+          <w:rFonts w:ascii="Consolas" w:eastAsia="Times New Roman" w:hAnsi="Consolas" w:cs="Courier New"/>
+          <w:color w:val="999999"/>
+          <w:sz w:val="20"/>
+          <w:szCs w:val="20"/>
+          <w:lang w:val="en-GB" w:eastAsia="en-GB"/>
+        </w:rPr>
+        <w:t>="</w:t>
+      </w:r>
+      <w:r>
+        <w:rPr>
+          <w:rFonts w:ascii="Consolas" w:eastAsia="Times New Roman" w:hAnsi="Consolas" w:cs="Courier New"/>
+          <w:color w:val="0077AA"/>
+          <w:sz w:val="20"/>
+          <w:szCs w:val="20"/>
+          <w:lang w:val="en-GB" w:eastAsia="en-GB"/>
+        </w:rPr>
+        <w:t>25</w:t>
+      </w:r>
+      <w:r>
+        <w:rPr>
+          <w:rFonts w:ascii="Consolas" w:eastAsia="Times New Roman" w:hAnsi="Consolas" w:cs="Courier New"/>
+          <w:color w:val="999999"/>
+          <w:sz w:val="20"/>
+          <w:szCs w:val="20"/>
+          <w:lang w:val="en-GB" w:eastAsia="en-GB"/>
+        </w:rPr>
+        <w:t>"</w:t>
+      </w:r>
+      <w:r>
+        <w:rPr>
+          <w:rFonts w:ascii="Consolas" w:eastAsia="Times New Roman" w:hAnsi="Consolas" w:cs="Courier New"/>
+          <w:color w:val="990055"/>
+          <w:sz w:val="20"/>
+          <w:szCs w:val="20"/>
+          <w:lang w:val="en-GB" w:eastAsia="en-GB"/>
+        </w:rPr>
+        <w:t xml:space="preserve"> </w:t>
+      </w:r>
+      <w:r>
+        <w:rPr>
+          <w:rFonts w:ascii="Consolas" w:eastAsia="Times New Roman" w:hAnsi="Consolas" w:cs="Courier New"/>
+          <w:color w:val="669900"/>
+          <w:sz w:val="20"/>
+          <w:szCs w:val="20"/>
+          <w:lang w:val="en-GB" w:eastAsia="en-GB"/>
+        </w:rPr>
+        <w:t>maxSpareThreads</w:t>
+      </w:r>
+      <w:r>
+        <w:rPr>
+          <w:rFonts w:ascii="Consolas" w:eastAsia="Times New Roman" w:hAnsi="Consolas" w:cs="Courier New"/>
+          <w:color w:val="999999"/>
+          <w:sz w:val="20"/>
+          <w:szCs w:val="20"/>
+          <w:lang w:val="en-GB" w:eastAsia="en-GB"/>
+        </w:rPr>
+        <w:t>="</w:t>
+      </w:r>
+      <w:r>
+        <w:rPr>
+          <w:rFonts w:ascii="Consolas" w:eastAsia="Times New Roman" w:hAnsi="Consolas" w:cs="Courier New"/>
+          <w:color w:val="0077AA"/>
+          <w:sz w:val="20"/>
+          <w:szCs w:val="20"/>
+          <w:lang w:val="en-GB" w:eastAsia="en-GB"/>
+        </w:rPr>
+        <w:t>75</w:t>
+      </w:r>
+      <w:r>
+        <w:rPr>
+          <w:rFonts w:ascii="Consolas" w:eastAsia="Times New Roman" w:hAnsi="Consolas" w:cs="Courier New"/>
+          <w:color w:val="999999"/>
+          <w:sz w:val="20"/>
+          <w:szCs w:val="20"/>
+          <w:lang w:val="en-GB" w:eastAsia="en-GB"/>
+        </w:rPr>
+        <w:t>"</w:t>
+      </w:r>
+    </w:p>
+    <w:p>
+      <w:pPr>
+        <w:pBdr>
+          <w:top w:val="single" w:sz="6" w:space="12" w:color="D1D1E8"/>
+          <w:left w:val="single" w:sz="6" w:space="12" w:color="D1D1E8"/>
+          <w:bottom w:val="single" w:sz="6" w:space="12" w:color="D1D1E8"/>
+          <w:right w:val="single" w:sz="6" w:space="12" w:color="D1D1E8"/>
+        </w:pBdr>
+        <w:shd w:val="clear" w:color="auto" w:fill="F7F7F9"/>
+        <w:tabs>
+          <w:tab w:val="left" w:pos="916"/>
+          <w:tab w:val="left" w:pos="1832"/>
+          <w:tab w:val="left" w:pos="2748"/>
+          <w:tab w:val="left" w:pos="3664"/>
+          <w:tab w:val="left" w:pos="4580"/>
+          <w:tab w:val="left" w:pos="5496"/>
+          <w:tab w:val="left" w:pos="6412"/>
+          <w:tab w:val="left" w:pos="7328"/>
+          <w:tab w:val="left" w:pos="8244"/>
+          <w:tab w:val="left" w:pos="9160"/>
+          <w:tab w:val="left" w:pos="10076"/>
+          <w:tab w:val="left" w:pos="10992"/>
+          <w:tab w:val="left" w:pos="11908"/>
+          <w:tab w:val="left" w:pos="12824"/>
+          <w:tab w:val="left" w:pos="13740"/>
+          <w:tab w:val="left" w:pos="14656"/>
+        </w:tabs>
+        <w:spacing w:after="300" w:line="240" w:lineRule="auto"/>
+        <w:rPr>
+          <w:rFonts w:ascii="Consolas" w:eastAsia="Times New Roman" w:hAnsi="Consolas" w:cs="Courier New"/>
+          <w:color w:val="990055"/>
+          <w:sz w:val="20"/>
+          <w:szCs w:val="20"/>
+          <w:lang w:val="en-GB" w:eastAsia="en-GB"/>
+        </w:rPr>
+      </w:pPr>
+      <w:r>
+        <w:rPr>
+          <w:rFonts w:ascii="Consolas" w:eastAsia="Times New Roman" w:hAnsi="Consolas" w:cs="Courier New"/>
+          <w:color w:val="990055"/>
+          <w:sz w:val="20"/>
+          <w:szCs w:val="20"/>
+          <w:lang w:val="en-GB" w:eastAsia="en-GB"/>
+        </w:rPr>
+        <w:t xml:space="preserve">              </w:t>
+      </w:r>
+      <w:r>
+        <w:rPr>
+          <w:rFonts w:ascii="Consolas" w:eastAsia="Times New Roman" w:hAnsi="Consolas" w:cs="Courier New"/>
+          <w:color w:val="669900"/>
+          <w:sz w:val="20"/>
+          <w:szCs w:val="20"/>
+          <w:lang w:val="en-GB" w:eastAsia="en-GB"/>
+        </w:rPr>
+        <w:t>enableLookups</w:t>
+      </w:r>
+      <w:r>
+        <w:rPr>
+          <w:rFonts w:ascii="Consolas" w:eastAsia="Times New Roman" w:hAnsi="Consolas" w:cs="Courier New"/>
+          <w:color w:val="999999"/>
+          <w:sz w:val="20"/>
+          <w:szCs w:val="20"/>
+          <w:lang w:val="en-GB" w:eastAsia="en-GB"/>
+        </w:rPr>
+        <w:t>="</w:t>
+      </w:r>
+      <w:r>
+        <w:rPr>
+          <w:rFonts w:ascii="Consolas" w:eastAsia="Times New Roman" w:hAnsi="Consolas" w:cs="Courier New"/>
+          <w:color w:val="0077AA"/>
+          <w:sz w:val="20"/>
+          <w:szCs w:val="20"/>
+          <w:lang w:val="en-GB" w:eastAsia="en-GB"/>
+        </w:rPr>
+        <w:t>false</w:t>
+      </w:r>
+      <w:r>
+        <w:rPr>
+          <w:rFonts w:ascii="Consolas" w:eastAsia="Times New Roman" w:hAnsi="Consolas" w:cs="Courier New"/>
+          <w:color w:val="999999"/>
+          <w:sz w:val="20"/>
+          <w:szCs w:val="20"/>
+          <w:lang w:val="en-GB" w:eastAsia="en-GB"/>
+        </w:rPr>
+        <w:t>"</w:t>
+      </w:r>
+      <w:r>
+        <w:rPr>
+          <w:rFonts w:ascii="Consolas" w:eastAsia="Times New Roman" w:hAnsi="Consolas" w:cs="Courier New"/>
+          <w:color w:val="990055"/>
+          <w:sz w:val="20"/>
+          <w:szCs w:val="20"/>
+          <w:lang w:val="en-GB" w:eastAsia="en-GB"/>
+        </w:rPr>
+        <w:t xml:space="preserve"> </w:t>
+      </w:r>
+      <w:r>
+        <w:rPr>
+          <w:rFonts w:ascii="Consolas" w:eastAsia="Times New Roman" w:hAnsi="Consolas" w:cs="Courier New"/>
+          <w:color w:val="669900"/>
+          <w:sz w:val="20"/>
+          <w:szCs w:val="20"/>
+          <w:lang w:val="en-GB" w:eastAsia="en-GB"/>
+        </w:rPr>
+        <w:t>redirectPort</w:t>
+      </w:r>
+      <w:r>
+        <w:rPr>
+          <w:rFonts w:ascii="Consolas" w:eastAsia="Times New Roman" w:hAnsi="Consolas" w:cs="Courier New"/>
+          <w:color w:val="999999"/>
+          <w:sz w:val="20"/>
+          <w:szCs w:val="20"/>
+          <w:lang w:val="en-GB" w:eastAsia="en-GB"/>
+        </w:rPr>
+        <w:t>="</w:t>
+      </w:r>
+      <w:r>
+        <w:rPr>
+          <w:rFonts w:ascii="Consolas" w:eastAsia="Times New Roman" w:hAnsi="Consolas" w:cs="Courier New"/>
+          <w:color w:val="0077AA"/>
+          <w:sz w:val="20"/>
+          <w:szCs w:val="20"/>
+          <w:lang w:val="en-GB" w:eastAsia="en-GB"/>
+        </w:rPr>
+        <w:t>8443</w:t>
+      </w:r>
+      <w:r>
+        <w:rPr>
+          <w:rFonts w:ascii="Consolas" w:eastAsia="Times New Roman" w:hAnsi="Consolas" w:cs="Courier New"/>
+          <w:color w:val="999999"/>
+          <w:sz w:val="20"/>
+          <w:szCs w:val="20"/>
+          <w:lang w:val="en-GB" w:eastAsia="en-GB"/>
+        </w:rPr>
+        <w:t>"</w:t>
+      </w:r>
+      <w:r>
+        <w:rPr>
+          <w:rFonts w:ascii="Consolas" w:eastAsia="Times New Roman" w:hAnsi="Consolas" w:cs="Courier New"/>
+          <w:color w:val="990055"/>
+          <w:sz w:val="20"/>
+          <w:szCs w:val="20"/>
+          <w:lang w:val="en-GB" w:eastAsia="en-GB"/>
+        </w:rPr>
+        <w:t xml:space="preserve"> </w:t>
+      </w:r>
+      <w:r>
+        <w:rPr>
+          <w:rFonts w:ascii="Consolas" w:eastAsia="Times New Roman" w:hAnsi="Consolas" w:cs="Courier New"/>
+          <w:color w:val="669900"/>
+          <w:sz w:val="20"/>
+          <w:szCs w:val="20"/>
+          <w:lang w:val="en-GB" w:eastAsia="en-GB"/>
+        </w:rPr>
+        <w:t>acceptCount</w:t>
+      </w:r>
+      <w:r>
+        <w:rPr>
+          <w:rFonts w:ascii="Consolas" w:eastAsia="Times New Roman" w:hAnsi="Consolas" w:cs="Courier New"/>
+          <w:color w:val="999999"/>
+          <w:sz w:val="20"/>
+          <w:szCs w:val="20"/>
+          <w:lang w:val="en-GB" w:eastAsia="en-GB"/>
+        </w:rPr>
+        <w:t>="</w:t>
+      </w:r>
+      <w:r>
+        <w:rPr>
+          <w:rFonts w:ascii="Consolas" w:eastAsia="Times New Roman" w:hAnsi="Consolas" w:cs="Courier New"/>
+          <w:color w:val="0077AA"/>
+          <w:sz w:val="20"/>
+          <w:szCs w:val="20"/>
+          <w:lang w:val="en-GB" w:eastAsia="en-GB"/>
+        </w:rPr>
+        <w:t>100</w:t>
+      </w:r>
+      <w:r>
+        <w:rPr>
+          <w:rFonts w:ascii="Consolas" w:eastAsia="Times New Roman" w:hAnsi="Consolas" w:cs="Courier New"/>
+          <w:color w:val="999999"/>
+          <w:sz w:val="20"/>
+          <w:szCs w:val="20"/>
+          <w:lang w:val="en-GB" w:eastAsia="en-GB"/>
+        </w:rPr>
+        <w:t>"</w:t>
+      </w:r>
+    </w:p>
+    <w:p>
+      <w:pPr>
+        <w:pBdr>
+          <w:top w:val="single" w:sz="6" w:space="12" w:color="D1D1E8"/>
+          <w:left w:val="single" w:sz="6" w:space="12" w:color="D1D1E8"/>
+          <w:bottom w:val="single" w:sz="6" w:space="12" w:color="D1D1E8"/>
+          <w:right w:val="single" w:sz="6" w:space="12" w:color="D1D1E8"/>
+        </w:pBdr>
+        <w:shd w:val="clear" w:color="auto" w:fill="F7F7F9"/>
+        <w:tabs>
+          <w:tab w:val="left" w:pos="916"/>
+          <w:tab w:val="left" w:pos="1832"/>
+          <w:tab w:val="left" w:pos="2748"/>
+          <w:tab w:val="left" w:pos="3664"/>
+          <w:tab w:val="left" w:pos="4580"/>
+          <w:tab w:val="left" w:pos="5496"/>
+          <w:tab w:val="left" w:pos="6412"/>
+          <w:tab w:val="left" w:pos="7328"/>
+          <w:tab w:val="left" w:pos="8244"/>
+          <w:tab w:val="left" w:pos="9160"/>
+          <w:tab w:val="left" w:pos="10076"/>
+          <w:tab w:val="left" w:pos="10992"/>
+          <w:tab w:val="left" w:pos="11908"/>
+          <w:tab w:val="left" w:pos="12824"/>
+          <w:tab w:val="left" w:pos="13740"/>
+          <w:tab w:val="left" w:pos="14656"/>
+        </w:tabs>
+        <w:spacing w:after="300" w:line="240" w:lineRule="auto"/>
+        <w:rPr>
+          <w:rFonts w:ascii="Consolas" w:eastAsia="Times New Roman" w:hAnsi="Consolas" w:cs="Courier New"/>
+          <w:color w:val="000000"/>
+          <w:sz w:val="20"/>
+          <w:szCs w:val="20"/>
+          <w:lang w:val="en-GB" w:eastAsia="en-GB"/>
+        </w:rPr>
+      </w:pPr>
+      <w:r>
+        <w:rPr>
+          <w:rFonts w:ascii="Consolas" w:eastAsia="Times New Roman" w:hAnsi="Consolas" w:cs="Courier New"/>
+          <w:color w:val="990055"/>
+          <w:sz w:val="20"/>
+          <w:szCs w:val="20"/>
+          <w:lang w:val="en-GB" w:eastAsia="en-GB"/>
+        </w:rPr>
+        <w:t xml:space="preserve">              </w:t>
+      </w:r>
+      <w:r>
+        <w:rPr>
+          <w:rFonts w:ascii="Consolas" w:eastAsia="Times New Roman" w:hAnsi="Consolas" w:cs="Courier New"/>
+          <w:color w:val="669900"/>
+          <w:sz w:val="20"/>
+          <w:szCs w:val="20"/>
+          <w:lang w:val="en-GB" w:eastAsia="en-GB"/>
+        </w:rPr>
+        <w:t>connectionTimeout</w:t>
+      </w:r>
+      <w:r>
+        <w:rPr>
+          <w:rFonts w:ascii="Consolas" w:eastAsia="Times New Roman" w:hAnsi="Consolas" w:cs="Courier New"/>
+          <w:color w:val="999999"/>
+          <w:sz w:val="20"/>
+          <w:szCs w:val="20"/>
+          <w:lang w:val="en-GB" w:eastAsia="en-GB"/>
+        </w:rPr>
+        <w:t>="</w:t>
+      </w:r>
+      <w:r>
+        <w:rPr>
+          <w:rFonts w:ascii="Consolas" w:eastAsia="Times New Roman" w:hAnsi="Consolas" w:cs="Courier New"/>
+          <w:color w:val="0077AA"/>
+          <w:sz w:val="20"/>
+          <w:szCs w:val="20"/>
+          <w:lang w:val="en-GB" w:eastAsia="en-GB"/>
+        </w:rPr>
+        <w:t>20000</w:t>
+      </w:r>
+      <w:r>
+        <w:rPr>
+          <w:rFonts w:ascii="Consolas" w:eastAsia="Times New Roman" w:hAnsi="Consolas" w:cs="Courier New"/>
+          <w:color w:val="999999"/>
+          <w:sz w:val="20"/>
+          <w:szCs w:val="20"/>
+          <w:lang w:val="en-GB" w:eastAsia="en-GB"/>
+        </w:rPr>
+        <w:t>"</w:t>
+      </w:r>
+      <w:r>
+        <w:rPr>
+          <w:rFonts w:ascii="Consolas" w:eastAsia="Times New Roman" w:hAnsi="Consolas" w:cs="Courier New"/>
+          <w:color w:val="990055"/>
+          <w:sz w:val="20"/>
+          <w:szCs w:val="20"/>
+          <w:lang w:val="en-GB" w:eastAsia="en-GB"/>
+        </w:rPr>
+        <w:t xml:space="preserve"> </w:t>
+      </w:r>
+      <w:r>
+        <w:rPr>
+          <w:rFonts w:ascii="Consolas" w:eastAsia="Times New Roman" w:hAnsi="Consolas" w:cs="Courier New"/>
+          <w:color w:val="669900"/>
+          <w:sz w:val="20"/>
+          <w:szCs w:val="20"/>
+          <w:lang w:val="en-GB" w:eastAsia="en-GB"/>
+        </w:rPr>
+        <w:t>disableUploadTimeout</w:t>
+      </w:r>
+      <w:r>
+        <w:rPr>
+          <w:rFonts w:ascii="Consolas" w:eastAsia="Times New Roman" w:hAnsi="Consolas" w:cs="Courier New"/>
+          <w:color w:val="999999"/>
+          <w:sz w:val="20"/>
+          <w:szCs w:val="20"/>
+          <w:lang w:val="en-GB" w:eastAsia="en-GB"/>
+        </w:rPr>
+        <w:t>="</w:t>
+      </w:r>
+      <w:r>
+        <w:rPr>
+          <w:rFonts w:ascii="Consolas" w:eastAsia="Times New Roman" w:hAnsi="Consolas" w:cs="Courier New"/>
+          <w:color w:val="0077AA"/>
+          <w:sz w:val="20"/>
+          <w:szCs w:val="20"/>
+          <w:lang w:val="en-GB" w:eastAsia="en-GB"/>
+        </w:rPr>
+        <w:t>true</w:t>
+      </w:r>
+      <w:r>
+        <w:rPr>
+          <w:rFonts w:ascii="Consolas" w:eastAsia="Times New Roman" w:hAnsi="Consolas" w:cs="Courier New"/>
+          <w:color w:val="999999"/>
+          <w:sz w:val="20"/>
+          <w:szCs w:val="20"/>
+          <w:lang w:val="en-GB" w:eastAsia="en-GB"/>
+        </w:rPr>
+        <w:t>"</w:t>
+      </w:r>
+      <w:r>
+        <w:rPr>
+          <w:rFonts w:ascii="Consolas" w:eastAsia="Times New Roman" w:hAnsi="Consolas" w:cs="Courier New"/>
+          <w:color w:val="990055"/>
+          <w:sz w:val="20"/>
+          <w:szCs w:val="20"/>
+          <w:lang w:val="en-GB" w:eastAsia="en-GB"/>
+        </w:rPr>
+        <w:t xml:space="preserve"> </w:t>
+      </w:r>
+      <w:r>
+        <w:rPr>
+          <w:rFonts w:ascii="Consolas" w:eastAsia="Times New Roman" w:hAnsi="Consolas" w:cs="Courier New"/>
+          <w:color w:val="999999"/>
+          <w:sz w:val="20"/>
+          <w:szCs w:val="20"/>
+          <w:lang w:val="en-GB" w:eastAsia="en-GB"/>
+        </w:rPr>
+        <w:t>/&gt;</w:t>
+      </w:r>
+    </w:p>
+    <w:p>
+      <w:pPr>
         <w:spacing w:line="240" w:lineRule="auto"/>
         <w:rPr>
           <w:sz w:val="24"/>
@@ -550,43 +1438,7 @@
           <w:sz w:val="24"/>
           <w:szCs w:val="24"/>
         </w:rPr>
-        <w:t>/opt/tomcat/</w:t>
-      </w:r>
-      <w:proofErr w:type="spellStart"/>
-      <w:r>
-        <w:rPr>
-          <w:b/>
-          <w:sz w:val="24"/>
-          <w:szCs w:val="24"/>
-        </w:rPr>
-        <w:t>webapps</w:t>
-      </w:r>
-      <w:proofErr w:type="spellEnd"/>
-      <w:r>
-        <w:rPr>
-          <w:b/>
-          <w:sz w:val="24"/>
-          <w:szCs w:val="24"/>
-        </w:rPr>
-        <w:t>/</w:t>
-      </w:r>
-      <w:proofErr w:type="spellStart"/>
-      <w:r>
-        <w:rPr>
-          <w:b/>
-          <w:sz w:val="24"/>
-          <w:szCs w:val="24"/>
-        </w:rPr>
-        <w:t>sample.war</w:t>
-      </w:r>
-      <w:proofErr w:type="spellEnd"/>
-      <w:r>
-        <w:rPr>
-          <w:b/>
-          <w:sz w:val="24"/>
-          <w:szCs w:val="24"/>
-        </w:rPr>
-        <w:t xml:space="preserve"> </w:t>
+        <w:t xml:space="preserve">/opt/tomcat/webapps/sample.war </w:t>
       </w:r>
     </w:p>
     <w:p>
@@ -630,7 +1482,7 @@
         </w:rPr>
         <w:t xml:space="preserve">Search in website by </w:t>
       </w:r>
-      <w:hyperlink r:id="rId9" w:history="1">
+      <w:hyperlink r:id="rId8" w:history="1">
         <w:r>
           <w:rPr>
             <w:rStyle w:val="Hyperlink"/>
@@ -651,8 +1503,6 @@
           <w:szCs w:val="24"/>
         </w:rPr>
       </w:pPr>
-      <w:bookmarkStart w:id="0" w:name="_GoBack"/>
-      <w:bookmarkEnd w:id="0"/>
       <w:r>
         <w:rPr>
           <w:sz w:val="24"/>
@@ -678,8 +1528,8 @@
             <v:path o:extrusionok="f" gradientshapeok="t" o:connecttype="rect"/>
             <o:lock v:ext="edit" aspectratio="t"/>
           </v:shapetype>
-          <v:shape id="_x0000_i1029" type="#_x0000_t75" style="width:383.4pt;height:90.6pt">
-            <v:imagedata r:id="rId10" o:title="1"/>
+          <v:shape id="_x0000_i1025" type="#_x0000_t75" style="width:383.4pt;height:90.6pt">
+            <v:imagedata r:id="rId9" o:title="1"/>
           </v:shape>
         </w:pict>
       </w:r>
@@ -697,6 +1547,118 @@
 <file path=word/numbering.xml><?xml version="1.0" encoding="utf-8"?>
 <w:numbering xmlns:wpc="http://schemas.microsoft.com/office/word/2010/wordprocessingCanvas" xmlns:cx="http://schemas.microsoft.com/office/drawing/2014/chartex" xmlns:cx1="http://schemas.microsoft.com/office/drawing/2015/9/8/chartex" xmlns:mc="http://schemas.openxmlformats.org/markup-compatibility/2006" xmlns:o="urn:schemas-microsoft-com:office:office" xmlns:r="http://schemas.openxmlformats.org/officeDocument/2006/relationships" xmlns:m="http://schemas.openxmlformats.org/officeDocument/2006/math" xmlns:v="urn:schemas-microsoft-com:vml" xmlns:wp14="http://schemas.microsoft.com/office/word/2010/wordprocessingDrawing" xmlns:wp="http://schemas.openxmlformats.org/drawingml/2006/wordprocessingDrawing" xmlns:w10="urn:schemas-microsoft-com:office:word" xmlns:w="http://schemas.openxmlformats.org/wordprocessingml/2006/main" xmlns:w14="http://schemas.microsoft.com/office/word/2010/wordml" xmlns:w15="http://schemas.microsoft.com/office/word/2012/wordml" xmlns:w16se="http://schemas.microsoft.com/office/word/2015/wordml/symex" xmlns:wpg="http://schemas.microsoft.com/office/word/2010/wordprocessingGroup" xmlns:wpi="http://schemas.microsoft.com/office/word/2010/wordprocessingInk" xmlns:wne="http://schemas.microsoft.com/office/word/2006/wordml" xmlns:wps="http://schemas.microsoft.com/office/word/2010/wordprocessingShape" mc:Ignorable="w14 w15 w16se wp14">
   <w:abstractNum w:abstractNumId="0" w15:restartNumberingAfterBreak="0">
+    <w:nsid w:val="3B697A50"/>
+    <w:multiLevelType w:val="hybridMultilevel"/>
+    <w:tmpl w:val="0BE2184E"/>
+    <w:lvl w:ilvl="0" w:tplc="DFB827B0">
+      <w:numFmt w:val="bullet"/>
+      <w:lvlText w:val=""/>
+      <w:lvlJc w:val="left"/>
+      <w:pPr>
+        <w:ind w:left="720" w:hanging="360"/>
+      </w:pPr>
+      <w:rPr>
+        <w:rFonts w:ascii="Symbol" w:eastAsiaTheme="minorHAnsi" w:hAnsi="Symbol" w:cstheme="minorBidi" w:hint="default"/>
+      </w:rPr>
+    </w:lvl>
+    <w:lvl w:ilvl="1" w:tplc="08090003" w:tentative="1">
+      <w:start w:val="1"/>
+      <w:numFmt w:val="bullet"/>
+      <w:lvlText w:val="o"/>
+      <w:lvlJc w:val="left"/>
+      <w:pPr>
+        <w:ind w:left="1440" w:hanging="360"/>
+      </w:pPr>
+      <w:rPr>
+        <w:rFonts w:ascii="Courier New" w:hAnsi="Courier New" w:cs="Courier New" w:hint="default"/>
+      </w:rPr>
+    </w:lvl>
+    <w:lvl w:ilvl="2" w:tplc="08090005" w:tentative="1">
+      <w:start w:val="1"/>
+      <w:numFmt w:val="bullet"/>
+      <w:lvlText w:val=""/>
+      <w:lvlJc w:val="left"/>
+      <w:pPr>
+        <w:ind w:left="2160" w:hanging="360"/>
+      </w:pPr>
+      <w:rPr>
+        <w:rFonts w:ascii="Wingdings" w:hAnsi="Wingdings" w:hint="default"/>
+      </w:rPr>
+    </w:lvl>
+    <w:lvl w:ilvl="3" w:tplc="08090001" w:tentative="1">
+      <w:start w:val="1"/>
+      <w:numFmt w:val="bullet"/>
+      <w:lvlText w:val=""/>
+      <w:lvlJc w:val="left"/>
+      <w:pPr>
+        <w:ind w:left="2880" w:hanging="360"/>
+      </w:pPr>
+      <w:rPr>
+        <w:rFonts w:ascii="Symbol" w:hAnsi="Symbol" w:hint="default"/>
+      </w:rPr>
+    </w:lvl>
+    <w:lvl w:ilvl="4" w:tplc="08090003" w:tentative="1">
+      <w:start w:val="1"/>
+      <w:numFmt w:val="bullet"/>
+      <w:lvlText w:val="o"/>
+      <w:lvlJc w:val="left"/>
+      <w:pPr>
+        <w:ind w:left="3600" w:hanging="360"/>
+      </w:pPr>
+      <w:rPr>
+        <w:rFonts w:ascii="Courier New" w:hAnsi="Courier New" w:cs="Courier New" w:hint="default"/>
+      </w:rPr>
+    </w:lvl>
+    <w:lvl w:ilvl="5" w:tplc="08090005" w:tentative="1">
+      <w:start w:val="1"/>
+      <w:numFmt w:val="bullet"/>
+      <w:lvlText w:val=""/>
+      <w:lvlJc w:val="left"/>
+      <w:pPr>
+        <w:ind w:left="4320" w:hanging="360"/>
+      </w:pPr>
+      <w:rPr>
+        <w:rFonts w:ascii="Wingdings" w:hAnsi="Wingdings" w:hint="default"/>
+      </w:rPr>
+    </w:lvl>
+    <w:lvl w:ilvl="6" w:tplc="08090001" w:tentative="1">
+      <w:start w:val="1"/>
+      <w:numFmt w:val="bullet"/>
+      <w:lvlText w:val=""/>
+      <w:lvlJc w:val="left"/>
+      <w:pPr>
+        <w:ind w:left="5040" w:hanging="360"/>
+      </w:pPr>
+      <w:rPr>
+        <w:rFonts w:ascii="Symbol" w:hAnsi="Symbol" w:hint="default"/>
+      </w:rPr>
+    </w:lvl>
+    <w:lvl w:ilvl="7" w:tplc="08090003" w:tentative="1">
+      <w:start w:val="1"/>
+      <w:numFmt w:val="bullet"/>
+      <w:lvlText w:val="o"/>
+      <w:lvlJc w:val="left"/>
+      <w:pPr>
+        <w:ind w:left="5760" w:hanging="360"/>
+      </w:pPr>
+      <w:rPr>
+        <w:rFonts w:ascii="Courier New" w:hAnsi="Courier New" w:cs="Courier New" w:hint="default"/>
+      </w:rPr>
+    </w:lvl>
+    <w:lvl w:ilvl="8" w:tplc="08090005" w:tentative="1">
+      <w:start w:val="1"/>
+      <w:numFmt w:val="bullet"/>
+      <w:lvlText w:val=""/>
+      <w:lvlJc w:val="left"/>
+      <w:pPr>
+        <w:ind w:left="6480" w:hanging="360"/>
+      </w:pPr>
+      <w:rPr>
+        <w:rFonts w:ascii="Wingdings" w:hAnsi="Wingdings" w:hint="default"/>
+      </w:rPr>
+    </w:lvl>
+  </w:abstractNum>
+  <w:abstractNum w:abstractNumId="1" w15:restartNumberingAfterBreak="0">
     <w:nsid w:val="7A6B3145"/>
     <w:multiLevelType w:val="hybridMultilevel"/>
     <w:tmpl w:val="57944438"/>
@@ -810,6 +1772,9 @@
     </w:lvl>
   </w:abstractNum>
   <w:num w:numId="1">
+    <w:abstractNumId w:val="1"/>
+  </w:num>
+  <w:num w:numId="2">
     <w:abstractNumId w:val="0"/>
   </w:num>
 </w:numbering>
@@ -1209,6 +2174,26 @@
     <w:name w:val="Normal"/>
     <w:qFormat/>
   </w:style>
+  <w:style w:type="paragraph" w:styleId="Heading2">
+    <w:name w:val="heading 2"/>
+    <w:basedOn w:val="Normal"/>
+    <w:link w:val="Heading2Char"/>
+    <w:uiPriority w:val="9"/>
+    <w:qFormat/>
+    <w:rsid w:val="00E50AAE"/>
+    <w:pPr>
+      <w:spacing w:before="100" w:beforeAutospacing="1" w:after="100" w:afterAutospacing="1" w:line="240" w:lineRule="auto"/>
+      <w:outlineLvl w:val="1"/>
+    </w:pPr>
+    <w:rPr>
+      <w:rFonts w:ascii="Times New Roman" w:eastAsia="Times New Roman" w:hAnsi="Times New Roman" w:cs="Times New Roman"/>
+      <w:b/>
+      <w:bCs/>
+      <w:sz w:val="36"/>
+      <w:szCs w:val="36"/>
+      <w:lang w:val="en-GB" w:eastAsia="en-GB"/>
+    </w:rPr>
+  </w:style>
   <w:style w:type="character" w:default="1" w:styleId="DefaultParagraphFont">
     <w:name w:val="Default Paragraph Font"/>
     <w:uiPriority w:val="1"/>
@@ -1320,6 +2305,61 @@
       <w:ind w:left="720"/>
       <w:contextualSpacing/>
     </w:pPr>
+  </w:style>
+  <w:style w:type="character" w:customStyle="1" w:styleId="Heading2Char">
+    <w:name w:val="Heading 2 Char"/>
+    <w:basedOn w:val="DefaultParagraphFont"/>
+    <w:link w:val="Heading2"/>
+    <w:uiPriority w:val="9"/>
+    <w:rsid w:val="00E50AAE"/>
+    <w:rPr>
+      <w:rFonts w:ascii="Times New Roman" w:eastAsia="Times New Roman" w:hAnsi="Times New Roman" w:cs="Times New Roman"/>
+      <w:b/>
+      <w:bCs/>
+      <w:sz w:val="36"/>
+      <w:szCs w:val="36"/>
+      <w:lang w:val="en-GB" w:eastAsia="en-GB"/>
+    </w:rPr>
+  </w:style>
+  <w:style w:type="paragraph" w:styleId="NormalWeb">
+    <w:name w:val="Normal (Web)"/>
+    <w:basedOn w:val="Normal"/>
+    <w:uiPriority w:val="99"/>
+    <w:semiHidden/>
+    <w:unhideWhenUsed/>
+    <w:rsid w:val="00E50AAE"/>
+    <w:pPr>
+      <w:spacing w:before="100" w:beforeAutospacing="1" w:after="100" w:afterAutospacing="1" w:line="240" w:lineRule="auto"/>
+    </w:pPr>
+    <w:rPr>
+      <w:rFonts w:ascii="Times New Roman" w:eastAsia="Times New Roman" w:hAnsi="Times New Roman" w:cs="Times New Roman"/>
+      <w:sz w:val="24"/>
+      <w:szCs w:val="24"/>
+      <w:lang w:val="en-GB" w:eastAsia="en-GB"/>
+    </w:rPr>
+  </w:style>
+  <w:style w:type="character" w:customStyle="1" w:styleId="apple-converted-space">
+    <w:name w:val="apple-converted-space"/>
+    <w:basedOn w:val="DefaultParagraphFont"/>
+    <w:rsid w:val="00E50AAE"/>
+  </w:style>
+  <w:style w:type="character" w:styleId="HTMLCode">
+    <w:name w:val="HTML Code"/>
+    <w:basedOn w:val="DefaultParagraphFont"/>
+    <w:uiPriority w:val="99"/>
+    <w:semiHidden/>
+    <w:unhideWhenUsed/>
+    <w:rsid w:val="00E50AAE"/>
+    <w:rPr>
+      <w:rFonts w:ascii="Courier New" w:eastAsia="Times New Roman" w:hAnsi="Courier New" w:cs="Courier New"/>
+      <w:sz w:val="20"/>
+      <w:szCs w:val="20"/>
+    </w:rPr>
+  </w:style>
+  <w:style w:type="character" w:customStyle="1" w:styleId="token">
+    <w:name w:val="token"/>
+    <w:basedOn w:val="DefaultParagraphFont"/>
+    <w:rsid w:val="00E50AAE"/>
   </w:style>
 </w:styles>
 </file>

</xml_diff>